<commit_message>
se sube el recuperatorio
</commit_message>
<xml_diff>
--- a/Documento/recuperatorioPP_labo_1.docx
+++ b/Documento/recuperatorioPP_labo_1.docx
@@ -27,56 +27,8 @@
         <w:rPr>
           <w:rFonts w:ascii="Times New Roman" w:hAnsi="Times New Roman" w:cs="Times New Roman"/>
           <w:color w:val="auto"/>
-          <w:sz w:val="40"/>
-          <w:szCs w:val="40"/>
-          <w:highlight w:val="yellow"/>
-          <w:lang w:val="es-AR"/>
-        </w:rPr>
-      </w:pPr>
-    </w:p>
-    <w:p>
-      <w:pPr>
-        <w:rPr>
-          <w:highlight w:val="yellow"/>
-          <w:lang w:val="es-AR"/>
-        </w:rPr>
-      </w:pPr>
-    </w:p>
-    <w:p>
-      <w:pPr>
-        <w:rPr>
-          <w:highlight w:val="yellow"/>
-          <w:lang w:val="es-AR"/>
-        </w:rPr>
-      </w:pPr>
-    </w:p>
-    <w:p>
-      <w:pPr>
-        <w:rPr>
-          <w:highlight w:val="yellow"/>
-          <w:lang w:val="es-AR"/>
-        </w:rPr>
-      </w:pPr>
-    </w:p>
-    <w:p>
-      <w:pPr>
-        <w:rPr>
-          <w:highlight w:val="yellow"/>
-          <w:lang w:val="es-AR"/>
-        </w:rPr>
-      </w:pPr>
-    </w:p>
-    <w:p>
-      <w:pPr>
-        <w:rPr>
-          <w:highlight w:val="yellow"/>
-          <w:lang w:val="es-AR"/>
-        </w:rPr>
-      </w:pPr>
-    </w:p>
-    <w:p>
-      <w:pPr>
-        <w:rPr>
+          <w:sz w:val="48"/>
+          <w:szCs w:val="48"/>
           <w:highlight w:val="yellow"/>
           <w:lang w:val="es-AR"/>
         </w:rPr>
@@ -94,10 +46,18 @@
           <w:color w:val="auto"/>
           <w:sz w:val="48"/>
           <w:szCs w:val="48"/>
-          <w:lang w:val="es-AR"/>
-        </w:rPr>
-      </w:pPr>
-      <w:r>
+          <w:highlight w:val="yellow"/>
+          <w:lang w:val="es-AR"/>
+        </w:rPr>
+      </w:pPr>
+    </w:p>
+    <w:p>
+      <w:pPr>
+        <w:pStyle w:val="Citadestacada"/>
+        <w:pBdr>
+          <w:bottom w:val="none" w:sz="0" w:space="0" w:color="auto"/>
+        </w:pBdr>
+        <w:ind w:left="0"/>
         <w:rPr>
           <w:rFonts w:ascii="Times New Roman" w:hAnsi="Times New Roman" w:cs="Times New Roman"/>
           <w:color w:val="auto"/>
@@ -106,18 +66,7 @@
           <w:highlight w:val="yellow"/>
           <w:lang w:val="es-AR"/>
         </w:rPr>
-        <w:t>Alumno:</w:t>
-      </w:r>
-      <w:r>
-        <w:rPr>
-          <w:rFonts w:ascii="Times New Roman" w:hAnsi="Times New Roman" w:cs="Times New Roman"/>
-          <w:color w:val="auto"/>
-          <w:sz w:val="48"/>
-          <w:szCs w:val="48"/>
-          <w:lang w:val="es-AR"/>
-        </w:rPr>
-        <w:t xml:space="preserve"> Augusto Delgado</w:t>
-      </w:r>
+      </w:pPr>
     </w:p>
     <w:p>
       <w:pPr>
@@ -131,10 +80,18 @@
           <w:color w:val="auto"/>
           <w:sz w:val="48"/>
           <w:szCs w:val="48"/>
-          <w:lang w:val="es-AR"/>
-        </w:rPr>
-      </w:pPr>
-      <w:r>
+          <w:highlight w:val="yellow"/>
+          <w:lang w:val="es-AR"/>
+        </w:rPr>
+      </w:pPr>
+    </w:p>
+    <w:p>
+      <w:pPr>
+        <w:pStyle w:val="Citadestacada"/>
+        <w:pBdr>
+          <w:bottom w:val="none" w:sz="0" w:space="0" w:color="auto"/>
+        </w:pBdr>
+        <w:ind w:left="0"/>
         <w:rPr>
           <w:rFonts w:ascii="Times New Roman" w:hAnsi="Times New Roman" w:cs="Times New Roman"/>
           <w:color w:val="auto"/>
@@ -143,18 +100,7 @@
           <w:highlight w:val="yellow"/>
           <w:lang w:val="es-AR"/>
         </w:rPr>
-        <w:t>División:</w:t>
-      </w:r>
-      <w:r>
-        <w:rPr>
-          <w:rFonts w:ascii="Times New Roman" w:hAnsi="Times New Roman" w:cs="Times New Roman"/>
-          <w:color w:val="auto"/>
-          <w:sz w:val="48"/>
-          <w:szCs w:val="48"/>
-          <w:lang w:val="es-AR"/>
-        </w:rPr>
-        <w:t xml:space="preserve"> 1°C</w:t>
-      </w:r>
+      </w:pPr>
     </w:p>
     <w:p>
       <w:pPr>
@@ -168,10 +114,18 @@
           <w:color w:val="auto"/>
           <w:sz w:val="48"/>
           <w:szCs w:val="48"/>
-          <w:lang w:val="es-AR"/>
-        </w:rPr>
-      </w:pPr>
-      <w:r>
+          <w:highlight w:val="yellow"/>
+          <w:lang w:val="es-AR"/>
+        </w:rPr>
+      </w:pPr>
+    </w:p>
+    <w:p>
+      <w:pPr>
+        <w:pStyle w:val="Citadestacada"/>
+        <w:pBdr>
+          <w:bottom w:val="none" w:sz="0" w:space="0" w:color="auto"/>
+        </w:pBdr>
+        <w:ind w:left="0"/>
         <w:rPr>
           <w:rFonts w:ascii="Times New Roman" w:hAnsi="Times New Roman" w:cs="Times New Roman"/>
           <w:color w:val="auto"/>
@@ -180,18 +134,7 @@
           <w:highlight w:val="yellow"/>
           <w:lang w:val="es-AR"/>
         </w:rPr>
-        <w:t>Dni:</w:t>
-      </w:r>
-      <w:r>
-        <w:rPr>
-          <w:rFonts w:ascii="Times New Roman" w:hAnsi="Times New Roman" w:cs="Times New Roman"/>
-          <w:color w:val="auto"/>
-          <w:sz w:val="48"/>
-          <w:szCs w:val="48"/>
-          <w:lang w:val="es-AR"/>
-        </w:rPr>
-        <w:t xml:space="preserve"> 44 964 632</w:t>
-      </w:r>
+      </w:pPr>
     </w:p>
     <w:p>
       <w:pPr>
@@ -205,6 +148,25 @@
           <w:color w:val="auto"/>
           <w:sz w:val="48"/>
           <w:szCs w:val="48"/>
+          <w:highlight w:val="yellow"/>
+          <w:lang w:val="es-AR"/>
+        </w:rPr>
+      </w:pPr>
+      <w:bookmarkStart w:id="0" w:name="_GoBack"/>
+      <w:bookmarkEnd w:id="0"/>
+    </w:p>
+    <w:p>
+      <w:pPr>
+        <w:pStyle w:val="Citadestacada"/>
+        <w:pBdr>
+          <w:bottom w:val="none" w:sz="0" w:space="0" w:color="auto"/>
+        </w:pBdr>
+        <w:ind w:left="0"/>
+        <w:rPr>
+          <w:rFonts w:ascii="Times New Roman" w:hAnsi="Times New Roman" w:cs="Times New Roman"/>
+          <w:color w:val="auto"/>
+          <w:sz w:val="48"/>
+          <w:szCs w:val="48"/>
           <w:lang w:val="es-AR"/>
         </w:rPr>
       </w:pPr>
@@ -217,7 +179,7 @@
           <w:highlight w:val="yellow"/>
           <w:lang w:val="es-AR"/>
         </w:rPr>
-        <w:t>Materia:</w:t>
+        <w:t>Alumno:</w:t>
       </w:r>
       <w:r>
         <w:rPr>
@@ -227,8 +189,196 @@
           <w:szCs w:val="48"/>
           <w:lang w:val="es-AR"/>
         </w:rPr>
+        <w:t xml:space="preserve"> Augusto Delgado</w:t>
+      </w:r>
+    </w:p>
+    <w:p>
+      <w:pPr>
+        <w:pStyle w:val="Citadestacada"/>
+        <w:pBdr>
+          <w:bottom w:val="none" w:sz="0" w:space="0" w:color="auto"/>
+        </w:pBdr>
+        <w:ind w:left="0"/>
+        <w:rPr>
+          <w:rFonts w:ascii="Times New Roman" w:hAnsi="Times New Roman" w:cs="Times New Roman"/>
+          <w:color w:val="auto"/>
+          <w:sz w:val="48"/>
+          <w:szCs w:val="48"/>
+          <w:lang w:val="es-AR"/>
+        </w:rPr>
+      </w:pPr>
+      <w:r>
+        <w:rPr>
+          <w:rFonts w:ascii="Times New Roman" w:hAnsi="Times New Roman" w:cs="Times New Roman"/>
+          <w:color w:val="auto"/>
+          <w:sz w:val="48"/>
+          <w:szCs w:val="48"/>
+          <w:highlight w:val="yellow"/>
+          <w:lang w:val="es-AR"/>
+        </w:rPr>
+        <w:t>División:</w:t>
+      </w:r>
+      <w:r>
+        <w:rPr>
+          <w:rFonts w:ascii="Times New Roman" w:hAnsi="Times New Roman" w:cs="Times New Roman"/>
+          <w:color w:val="auto"/>
+          <w:sz w:val="48"/>
+          <w:szCs w:val="48"/>
+          <w:lang w:val="es-AR"/>
+        </w:rPr>
+        <w:t xml:space="preserve"> 1°C</w:t>
+      </w:r>
+    </w:p>
+    <w:p>
+      <w:pPr>
+        <w:pStyle w:val="Citadestacada"/>
+        <w:pBdr>
+          <w:bottom w:val="none" w:sz="0" w:space="0" w:color="auto"/>
+        </w:pBdr>
+        <w:ind w:left="0"/>
+        <w:rPr>
+          <w:rFonts w:ascii="Times New Roman" w:hAnsi="Times New Roman" w:cs="Times New Roman"/>
+          <w:color w:val="auto"/>
+          <w:sz w:val="48"/>
+          <w:szCs w:val="48"/>
+          <w:lang w:val="es-AR"/>
+        </w:rPr>
+      </w:pPr>
+      <w:r>
+        <w:rPr>
+          <w:rFonts w:ascii="Times New Roman" w:hAnsi="Times New Roman" w:cs="Times New Roman"/>
+          <w:color w:val="auto"/>
+          <w:sz w:val="48"/>
+          <w:szCs w:val="48"/>
+          <w:highlight w:val="yellow"/>
+          <w:lang w:val="es-AR"/>
+        </w:rPr>
+        <w:t>Dni:</w:t>
+      </w:r>
+      <w:r>
+        <w:rPr>
+          <w:rFonts w:ascii="Times New Roman" w:hAnsi="Times New Roman" w:cs="Times New Roman"/>
+          <w:color w:val="auto"/>
+          <w:sz w:val="48"/>
+          <w:szCs w:val="48"/>
+          <w:lang w:val="es-AR"/>
+        </w:rPr>
+        <w:t xml:space="preserve"> 44 964 632</w:t>
+      </w:r>
+    </w:p>
+    <w:p>
+      <w:pPr>
+        <w:pStyle w:val="Citadestacada"/>
+        <w:pBdr>
+          <w:bottom w:val="none" w:sz="0" w:space="0" w:color="auto"/>
+        </w:pBdr>
+        <w:ind w:left="0"/>
+        <w:rPr>
+          <w:rFonts w:ascii="Times New Roman" w:hAnsi="Times New Roman" w:cs="Times New Roman"/>
+          <w:color w:val="auto"/>
+          <w:sz w:val="48"/>
+          <w:szCs w:val="48"/>
+          <w:lang w:val="es-AR"/>
+        </w:rPr>
+      </w:pPr>
+      <w:r>
+        <w:rPr>
+          <w:rFonts w:ascii="Times New Roman" w:hAnsi="Times New Roman" w:cs="Times New Roman"/>
+          <w:color w:val="auto"/>
+          <w:sz w:val="48"/>
+          <w:szCs w:val="48"/>
+          <w:highlight w:val="yellow"/>
+          <w:lang w:val="es-AR"/>
+        </w:rPr>
+        <w:t>Materia:</w:t>
+      </w:r>
+      <w:r>
+        <w:rPr>
+          <w:rFonts w:ascii="Times New Roman" w:hAnsi="Times New Roman" w:cs="Times New Roman"/>
+          <w:color w:val="auto"/>
+          <w:sz w:val="48"/>
+          <w:szCs w:val="48"/>
+          <w:lang w:val="es-AR"/>
+        </w:rPr>
         <w:t xml:space="preserve"> Laboratorio I</w:t>
       </w:r>
+    </w:p>
+    <w:p>
+      <w:pPr>
+        <w:rPr>
+          <w:lang w:val="es-AR"/>
+        </w:rPr>
+      </w:pPr>
+    </w:p>
+    <w:p>
+      <w:pPr>
+        <w:rPr>
+          <w:lang w:val="es-AR"/>
+        </w:rPr>
+      </w:pPr>
+    </w:p>
+    <w:p>
+      <w:pPr>
+        <w:rPr>
+          <w:lang w:val="es-AR"/>
+        </w:rPr>
+      </w:pPr>
+    </w:p>
+    <w:p>
+      <w:pPr>
+        <w:rPr>
+          <w:lang w:val="es-AR"/>
+        </w:rPr>
+      </w:pPr>
+    </w:p>
+    <w:p>
+      <w:pPr>
+        <w:rPr>
+          <w:lang w:val="es-AR"/>
+        </w:rPr>
+      </w:pPr>
+    </w:p>
+    <w:p>
+      <w:pPr>
+        <w:rPr>
+          <w:lang w:val="es-AR"/>
+        </w:rPr>
+      </w:pPr>
+    </w:p>
+    <w:p>
+      <w:pPr>
+        <w:rPr>
+          <w:lang w:val="es-AR"/>
+        </w:rPr>
+      </w:pPr>
+    </w:p>
+    <w:p>
+      <w:pPr>
+        <w:rPr>
+          <w:lang w:val="es-AR"/>
+        </w:rPr>
+      </w:pPr>
+    </w:p>
+    <w:p>
+      <w:pPr>
+        <w:rPr>
+          <w:lang w:val="es-AR"/>
+        </w:rPr>
+      </w:pPr>
+    </w:p>
+    <w:p>
+      <w:pPr>
+        <w:rPr>
+          <w:lang w:val="es-AR"/>
+        </w:rPr>
+      </w:pPr>
+    </w:p>
+    <w:p>
+      <w:pPr>
+        <w:rPr>
+          <w:lang w:val="es-AR"/>
+        </w:rPr>
+      </w:pPr>
     </w:p>
     <w:p>
       <w:pPr>
@@ -269,15 +419,6 @@
           <w:lang w:val="es-AR"/>
         </w:rPr>
         <w:tab/>
-      </w:r>
-      <w:r>
-        <w:rPr>
-          <w:b/>
-          <w:sz w:val="52"/>
-          <w:szCs w:val="52"/>
-          <w:lang w:val="es-AR"/>
-        </w:rPr>
-        <w:t>2022</w:t>
       </w:r>
     </w:p>
     <w:p>
@@ -330,7 +471,6 @@
           <w:szCs w:val="52"/>
           <w:lang w:val="es-AR"/>
         </w:rPr>
-        <w:lastRenderedPageBreak/>
         <w:t>Detalles de Las Estructuras</w:t>
       </w:r>
     </w:p>
@@ -504,6 +644,7 @@
           <w:szCs w:val="28"/>
           <w:lang w:val="es-AR"/>
         </w:rPr>
+        <w:lastRenderedPageBreak/>
         <w:t>Es</w:t>
       </w:r>
       <w:r>
@@ -1097,6 +1238,7 @@
           <w:sz w:val="28"/>
           <w:szCs w:val="28"/>
         </w:rPr>
+        <w:lastRenderedPageBreak/>
         <w:drawing>
           <wp:inline distT="0" distB="0" distL="0" distR="0" wp14:anchorId="1324E43F" wp14:editId="09550D6C">
             <wp:extent cx="3762900" cy="1800476"/>
@@ -24281,673 +24423,6 @@
     </w:p>
     <w:p>
       <w:pPr>
-        <w:autoSpaceDE w:val="0"/>
-        <w:autoSpaceDN w:val="0"/>
-        <w:adjustRightInd w:val="0"/>
-        <w:spacing w:after="0" w:line="240" w:lineRule="auto"/>
-        <w:rPr>
-          <w:rFonts w:ascii="Arial Unicode MS" w:eastAsia="Arial Unicode MS" w:cs="Arial Unicode MS"/>
-          <w:sz w:val="28"/>
-          <w:szCs w:val="28"/>
-          <w:lang w:val="es-AR"/>
-        </w:rPr>
-      </w:pPr>
-    </w:p>
-    <w:p>
-      <w:pPr>
-        <w:spacing w:after="0"/>
-        <w:jc w:val="center"/>
-        <w:rPr>
-          <w:rFonts w:ascii="Arial" w:hAnsi="Arial" w:cs="Arial"/>
-          <w:sz w:val="28"/>
-          <w:szCs w:val="28"/>
-          <w:lang w:val="es-AR"/>
-        </w:rPr>
-      </w:pPr>
-      <w:proofErr w:type="spellStart"/>
-      <w:r>
-        <w:rPr>
-          <w:rFonts w:ascii="Arial" w:hAnsi="Arial" w:cs="Arial"/>
-          <w:sz w:val="28"/>
-          <w:szCs w:val="28"/>
-          <w:lang w:val="es-AR"/>
-        </w:rPr>
-        <w:t>eClub.h</w:t>
-      </w:r>
-      <w:proofErr w:type="spellEnd"/>
-    </w:p>
-    <w:p>
-      <w:pPr>
-        <w:autoSpaceDE w:val="0"/>
-        <w:autoSpaceDN w:val="0"/>
-        <w:adjustRightInd w:val="0"/>
-        <w:spacing w:after="0" w:line="240" w:lineRule="auto"/>
-        <w:rPr>
-          <w:rFonts w:ascii="Arial Unicode MS" w:eastAsia="Arial Unicode MS" w:cs="Arial Unicode MS"/>
-          <w:sz w:val="28"/>
-          <w:szCs w:val="28"/>
-        </w:rPr>
-      </w:pPr>
-    </w:p>
-    <w:p>
-      <w:pPr>
-        <w:autoSpaceDE w:val="0"/>
-        <w:autoSpaceDN w:val="0"/>
-        <w:adjustRightInd w:val="0"/>
-        <w:spacing w:after="0" w:line="240" w:lineRule="auto"/>
-        <w:rPr>
-          <w:rFonts w:ascii="Arial Unicode MS" w:eastAsia="Arial Unicode MS" w:cs="Arial Unicode MS"/>
-          <w:color w:val="000000" w:themeColor="text1"/>
-          <w:sz w:val="28"/>
-          <w:szCs w:val="28"/>
-          <w:lang w:val="es-AR"/>
-        </w:rPr>
-      </w:pPr>
-      <w:r>
-        <w:rPr>
-          <w:rFonts w:ascii="Arial Unicode MS" w:eastAsia="Arial Unicode MS" w:cs="Arial Unicode MS"/>
-          <w:color w:val="000000" w:themeColor="text1"/>
-          <w:sz w:val="28"/>
-          <w:szCs w:val="28"/>
-          <w:lang w:val="es-AR"/>
-        </w:rPr>
-        <w:t>/// @</w:t>
-      </w:r>
-      <w:proofErr w:type="spellStart"/>
-      <w:proofErr w:type="gramStart"/>
-      <w:r>
-        <w:rPr>
-          <w:rFonts w:ascii="Arial Unicode MS" w:eastAsia="Arial Unicode MS" w:cs="Arial Unicode MS"/>
-          <w:color w:val="000000" w:themeColor="text1"/>
-          <w:sz w:val="28"/>
-          <w:szCs w:val="28"/>
-          <w:lang w:val="es-AR"/>
-        </w:rPr>
-        <w:t>fn</w:t>
-      </w:r>
-      <w:proofErr w:type="spellEnd"/>
-      <w:proofErr w:type="gramEnd"/>
-      <w:r>
-        <w:rPr>
-          <w:rFonts w:ascii="Arial Unicode MS" w:eastAsia="Arial Unicode MS" w:cs="Arial Unicode MS"/>
-          <w:color w:val="000000" w:themeColor="text1"/>
-          <w:sz w:val="28"/>
-          <w:szCs w:val="28"/>
-          <w:lang w:val="es-AR"/>
-        </w:rPr>
-        <w:t xml:space="preserve"> </w:t>
-      </w:r>
-      <w:proofErr w:type="spellStart"/>
-      <w:r>
-        <w:rPr>
-          <w:rFonts w:ascii="Arial Unicode MS" w:eastAsia="Arial Unicode MS" w:cs="Arial Unicode MS"/>
-          <w:color w:val="000000" w:themeColor="text1"/>
-          <w:sz w:val="28"/>
-          <w:szCs w:val="28"/>
-          <w:lang w:val="es-AR"/>
-        </w:rPr>
-        <w:t>int</w:t>
-      </w:r>
-      <w:proofErr w:type="spellEnd"/>
-      <w:r>
-        <w:rPr>
-          <w:rFonts w:ascii="Arial Unicode MS" w:eastAsia="Arial Unicode MS" w:cs="Arial Unicode MS"/>
-          <w:color w:val="000000" w:themeColor="text1"/>
-          <w:sz w:val="28"/>
-          <w:szCs w:val="28"/>
-          <w:lang w:val="es-AR"/>
-        </w:rPr>
-        <w:t xml:space="preserve"> </w:t>
-      </w:r>
-      <w:proofErr w:type="spellStart"/>
-      <w:r>
-        <w:rPr>
-          <w:rFonts w:ascii="Arial Unicode MS" w:eastAsia="Arial Unicode MS" w:cs="Arial Unicode MS"/>
-          <w:color w:val="000000" w:themeColor="text1"/>
-          <w:sz w:val="28"/>
-          <w:szCs w:val="28"/>
-          <w:lang w:val="es-AR"/>
-        </w:rPr>
-        <w:t>MostrarListaDeclub</w:t>
-      </w:r>
-      <w:proofErr w:type="spellEnd"/>
-      <w:r>
-        <w:rPr>
-          <w:rFonts w:ascii="Arial Unicode MS" w:eastAsia="Arial Unicode MS" w:cs="Arial Unicode MS"/>
-          <w:color w:val="000000" w:themeColor="text1"/>
-          <w:sz w:val="28"/>
-          <w:szCs w:val="28"/>
-          <w:lang w:val="es-AR"/>
-        </w:rPr>
-        <w:t xml:space="preserve">([], </w:t>
-      </w:r>
-      <w:proofErr w:type="spellStart"/>
-      <w:r>
-        <w:rPr>
-          <w:rFonts w:ascii="Arial Unicode MS" w:eastAsia="Arial Unicode MS" w:cs="Arial Unicode MS"/>
-          <w:color w:val="000000" w:themeColor="text1"/>
-          <w:sz w:val="28"/>
-          <w:szCs w:val="28"/>
-          <w:lang w:val="es-AR"/>
-        </w:rPr>
-        <w:t>int</w:t>
-      </w:r>
-      <w:proofErr w:type="spellEnd"/>
-      <w:r>
-        <w:rPr>
-          <w:rFonts w:ascii="Arial Unicode MS" w:eastAsia="Arial Unicode MS" w:cs="Arial Unicode MS"/>
-          <w:color w:val="000000" w:themeColor="text1"/>
-          <w:sz w:val="28"/>
-          <w:szCs w:val="28"/>
-          <w:lang w:val="es-AR"/>
-        </w:rPr>
-        <w:t>)</w:t>
-      </w:r>
-    </w:p>
-    <w:p>
-      <w:pPr>
-        <w:autoSpaceDE w:val="0"/>
-        <w:autoSpaceDN w:val="0"/>
-        <w:adjustRightInd w:val="0"/>
-        <w:spacing w:after="0" w:line="240" w:lineRule="auto"/>
-        <w:rPr>
-          <w:rFonts w:ascii="Arial Unicode MS" w:eastAsia="Arial Unicode MS" w:cs="Arial Unicode MS"/>
-          <w:color w:val="000000" w:themeColor="text1"/>
-          <w:sz w:val="28"/>
-          <w:szCs w:val="28"/>
-          <w:lang w:val="es-AR"/>
-        </w:rPr>
-      </w:pPr>
-      <w:r>
-        <w:rPr>
-          <w:rFonts w:ascii="Arial Unicode MS" w:eastAsia="Arial Unicode MS" w:cs="Arial Unicode MS"/>
-          <w:color w:val="000000" w:themeColor="text1"/>
-          <w:sz w:val="28"/>
-          <w:szCs w:val="28"/>
-          <w:lang w:val="es-AR"/>
-        </w:rPr>
-        <w:t>/// @</w:t>
-      </w:r>
-      <w:proofErr w:type="spellStart"/>
-      <w:proofErr w:type="gramStart"/>
-      <w:r>
-        <w:rPr>
-          <w:rFonts w:ascii="Arial Unicode MS" w:eastAsia="Arial Unicode MS" w:cs="Arial Unicode MS"/>
-          <w:color w:val="000000" w:themeColor="text1"/>
-          <w:sz w:val="28"/>
-          <w:szCs w:val="28"/>
-          <w:lang w:val="es-AR"/>
-        </w:rPr>
-        <w:t>brief</w:t>
-      </w:r>
-      <w:proofErr w:type="spellEnd"/>
-      <w:proofErr w:type="gramEnd"/>
-      <w:r>
-        <w:rPr>
-          <w:rFonts w:ascii="Arial Unicode MS" w:eastAsia="Arial Unicode MS" w:cs="Arial Unicode MS"/>
-          <w:color w:val="000000" w:themeColor="text1"/>
-          <w:sz w:val="28"/>
-          <w:szCs w:val="28"/>
-          <w:lang w:val="es-AR"/>
-        </w:rPr>
-        <w:t xml:space="preserve"> Muestra la lista de club</w:t>
-      </w:r>
-      <w:r>
-        <w:rPr>
-          <w:rFonts w:ascii="Arial Unicode MS" w:eastAsia="Arial Unicode MS" w:cs="Arial Unicode MS"/>
-          <w:color w:val="000000" w:themeColor="text1"/>
-          <w:sz w:val="28"/>
-          <w:szCs w:val="28"/>
-          <w:lang w:val="es-AR"/>
-        </w:rPr>
-        <w:t xml:space="preserve">es de futbol con </w:t>
-      </w:r>
-      <w:r>
-        <w:rPr>
-          <w:rFonts w:ascii="Arial Unicode MS" w:eastAsia="Arial Unicode MS" w:cs="Arial Unicode MS"/>
-          <w:color w:val="000000" w:themeColor="text1"/>
-          <w:sz w:val="28"/>
-          <w:szCs w:val="28"/>
-          <w:lang w:val="es-AR"/>
-        </w:rPr>
-        <w:t>su liga</w:t>
-      </w:r>
-    </w:p>
-    <w:p>
-      <w:pPr>
-        <w:autoSpaceDE w:val="0"/>
-        <w:autoSpaceDN w:val="0"/>
-        <w:adjustRightInd w:val="0"/>
-        <w:spacing w:after="0" w:line="240" w:lineRule="auto"/>
-        <w:rPr>
-          <w:rFonts w:ascii="Arial Unicode MS" w:eastAsia="Arial Unicode MS" w:cs="Arial Unicode MS"/>
-          <w:color w:val="000000" w:themeColor="text1"/>
-          <w:sz w:val="28"/>
-          <w:szCs w:val="28"/>
-          <w:lang w:val="es-AR"/>
-        </w:rPr>
-      </w:pPr>
-      <w:r>
-        <w:rPr>
-          <w:rFonts w:ascii="Arial Unicode MS" w:eastAsia="Arial Unicode MS" w:cs="Arial Unicode MS"/>
-          <w:color w:val="000000" w:themeColor="text1"/>
-          <w:sz w:val="28"/>
-          <w:szCs w:val="28"/>
-          <w:lang w:val="es-AR"/>
-        </w:rPr>
-        <w:t>///</w:t>
-      </w:r>
-    </w:p>
-    <w:p>
-      <w:pPr>
-        <w:autoSpaceDE w:val="0"/>
-        <w:autoSpaceDN w:val="0"/>
-        <w:adjustRightInd w:val="0"/>
-        <w:spacing w:after="0" w:line="240" w:lineRule="auto"/>
-        <w:rPr>
-          <w:rFonts w:ascii="Arial Unicode MS" w:eastAsia="Arial Unicode MS" w:cs="Arial Unicode MS"/>
-          <w:color w:val="000000" w:themeColor="text1"/>
-          <w:sz w:val="28"/>
-          <w:szCs w:val="28"/>
-          <w:lang w:val="es-AR"/>
-        </w:rPr>
-      </w:pPr>
-      <w:r>
-        <w:rPr>
-          <w:rFonts w:ascii="Arial Unicode MS" w:eastAsia="Arial Unicode MS" w:cs="Arial Unicode MS"/>
-          <w:color w:val="000000" w:themeColor="text1"/>
-          <w:sz w:val="28"/>
-          <w:szCs w:val="28"/>
-          <w:lang w:val="es-AR"/>
-        </w:rPr>
-        <w:t>/// @</w:t>
-      </w:r>
-      <w:proofErr w:type="spellStart"/>
-      <w:proofErr w:type="gramStart"/>
-      <w:r>
-        <w:rPr>
-          <w:rFonts w:ascii="Arial Unicode MS" w:eastAsia="Arial Unicode MS" w:cs="Arial Unicode MS"/>
-          <w:color w:val="000000" w:themeColor="text1"/>
-          <w:sz w:val="28"/>
-          <w:szCs w:val="28"/>
-          <w:lang w:val="es-AR"/>
-        </w:rPr>
-        <w:t>param</w:t>
-      </w:r>
-      <w:proofErr w:type="spellEnd"/>
-      <w:proofErr w:type="gramEnd"/>
-      <w:r>
-        <w:rPr>
-          <w:rFonts w:ascii="Arial Unicode MS" w:eastAsia="Arial Unicode MS" w:cs="Arial Unicode MS"/>
-          <w:color w:val="000000" w:themeColor="text1"/>
-          <w:sz w:val="28"/>
-          <w:szCs w:val="28"/>
-          <w:lang w:val="es-AR"/>
-        </w:rPr>
-        <w:t xml:space="preserve"> </w:t>
-      </w:r>
-      <w:proofErr w:type="spellStart"/>
-      <w:r>
-        <w:rPr>
-          <w:rFonts w:ascii="Arial Unicode MS" w:eastAsia="Arial Unicode MS" w:cs="Arial Unicode MS"/>
-          <w:color w:val="000000" w:themeColor="text1"/>
-          <w:sz w:val="28"/>
-          <w:szCs w:val="28"/>
-          <w:lang w:val="es-AR"/>
-        </w:rPr>
-        <w:t>eLiga</w:t>
-      </w:r>
-      <w:proofErr w:type="spellEnd"/>
-      <w:r>
-        <w:rPr>
-          <w:rFonts w:ascii="Arial Unicode MS" w:eastAsia="Arial Unicode MS" w:cs="Arial Unicode MS"/>
-          <w:color w:val="000000" w:themeColor="text1"/>
-          <w:sz w:val="28"/>
-          <w:szCs w:val="28"/>
-          <w:lang w:val="es-AR"/>
-        </w:rPr>
-        <w:t>[] la lista De club</w:t>
-      </w:r>
-    </w:p>
-    <w:p>
-      <w:pPr>
-        <w:autoSpaceDE w:val="0"/>
-        <w:autoSpaceDN w:val="0"/>
-        <w:adjustRightInd w:val="0"/>
-        <w:spacing w:after="0" w:line="240" w:lineRule="auto"/>
-        <w:rPr>
-          <w:rFonts w:ascii="Arial Unicode MS" w:eastAsia="Arial Unicode MS" w:cs="Arial Unicode MS"/>
-          <w:color w:val="000000" w:themeColor="text1"/>
-          <w:sz w:val="28"/>
-          <w:szCs w:val="28"/>
-          <w:lang w:val="es-AR"/>
-        </w:rPr>
-      </w:pPr>
-      <w:r>
-        <w:rPr>
-          <w:rFonts w:ascii="Arial Unicode MS" w:eastAsia="Arial Unicode MS" w:cs="Arial Unicode MS"/>
-          <w:color w:val="000000" w:themeColor="text1"/>
-          <w:sz w:val="28"/>
-          <w:szCs w:val="28"/>
-          <w:lang w:val="es-AR"/>
-        </w:rPr>
-        <w:t>/// @</w:t>
-      </w:r>
-      <w:proofErr w:type="spellStart"/>
-      <w:proofErr w:type="gramStart"/>
-      <w:r>
-        <w:rPr>
-          <w:rFonts w:ascii="Arial Unicode MS" w:eastAsia="Arial Unicode MS" w:cs="Arial Unicode MS"/>
-          <w:color w:val="000000" w:themeColor="text1"/>
-          <w:sz w:val="28"/>
-          <w:szCs w:val="28"/>
-          <w:lang w:val="es-AR"/>
-        </w:rPr>
-        <w:t>param</w:t>
-      </w:r>
-      <w:proofErr w:type="spellEnd"/>
-      <w:proofErr w:type="gramEnd"/>
-      <w:r>
-        <w:rPr>
-          <w:rFonts w:ascii="Arial Unicode MS" w:eastAsia="Arial Unicode MS" w:cs="Arial Unicode MS"/>
-          <w:color w:val="000000" w:themeColor="text1"/>
-          <w:sz w:val="28"/>
-          <w:szCs w:val="28"/>
-          <w:lang w:val="es-AR"/>
-        </w:rPr>
-        <w:t xml:space="preserve"> </w:t>
-      </w:r>
-      <w:proofErr w:type="spellStart"/>
-      <w:r>
-        <w:rPr>
-          <w:rFonts w:ascii="Arial Unicode MS" w:eastAsia="Arial Unicode MS" w:cs="Arial Unicode MS"/>
-          <w:color w:val="000000" w:themeColor="text1"/>
-          <w:sz w:val="28"/>
-          <w:szCs w:val="28"/>
-          <w:lang w:val="es-AR"/>
-        </w:rPr>
-        <w:t>int</w:t>
-      </w:r>
-      <w:proofErr w:type="spellEnd"/>
-      <w:r>
-        <w:rPr>
-          <w:rFonts w:ascii="Arial Unicode MS" w:eastAsia="Arial Unicode MS" w:cs="Arial Unicode MS"/>
-          <w:color w:val="000000" w:themeColor="text1"/>
-          <w:sz w:val="28"/>
-          <w:szCs w:val="28"/>
-          <w:lang w:val="es-AR"/>
-        </w:rPr>
-        <w:t xml:space="preserve"> el </w:t>
-      </w:r>
-      <w:proofErr w:type="spellStart"/>
-      <w:r>
-        <w:rPr>
-          <w:rFonts w:ascii="Arial Unicode MS" w:eastAsia="Arial Unicode MS" w:cs="Arial Unicode MS"/>
-          <w:color w:val="000000" w:themeColor="text1"/>
-          <w:sz w:val="28"/>
-          <w:szCs w:val="28"/>
-          <w:lang w:val="es-AR"/>
-        </w:rPr>
-        <w:t>tamanio</w:t>
-      </w:r>
-      <w:proofErr w:type="spellEnd"/>
-      <w:r>
-        <w:rPr>
-          <w:rFonts w:ascii="Arial Unicode MS" w:eastAsia="Arial Unicode MS" w:cs="Arial Unicode MS"/>
-          <w:color w:val="000000" w:themeColor="text1"/>
-          <w:sz w:val="28"/>
-          <w:szCs w:val="28"/>
-          <w:lang w:val="es-AR"/>
-        </w:rPr>
-        <w:t xml:space="preserve"> de la lista de club</w:t>
-      </w:r>
-    </w:p>
-    <w:p>
-      <w:pPr>
-        <w:autoSpaceDE w:val="0"/>
-        <w:autoSpaceDN w:val="0"/>
-        <w:adjustRightInd w:val="0"/>
-        <w:spacing w:after="0" w:line="240" w:lineRule="auto"/>
-        <w:rPr>
-          <w:rFonts w:ascii="Arial Unicode MS" w:eastAsia="Arial Unicode MS" w:cs="Arial Unicode MS"/>
-          <w:color w:val="000000" w:themeColor="text1"/>
-          <w:sz w:val="28"/>
-          <w:szCs w:val="28"/>
-          <w:lang w:val="es-AR"/>
-        </w:rPr>
-      </w:pPr>
-      <w:r>
-        <w:rPr>
-          <w:rFonts w:ascii="Arial Unicode MS" w:eastAsia="Arial Unicode MS" w:cs="Arial Unicode MS"/>
-          <w:color w:val="000000" w:themeColor="text1"/>
-          <w:sz w:val="28"/>
-          <w:szCs w:val="28"/>
-          <w:lang w:val="es-AR"/>
-        </w:rPr>
-        <w:t>/// @</w:t>
-      </w:r>
-      <w:proofErr w:type="spellStart"/>
-      <w:proofErr w:type="gramStart"/>
-      <w:r>
-        <w:rPr>
-          <w:rFonts w:ascii="Arial Unicode MS" w:eastAsia="Arial Unicode MS" w:cs="Arial Unicode MS"/>
-          <w:color w:val="000000" w:themeColor="text1"/>
-          <w:sz w:val="28"/>
-          <w:szCs w:val="28"/>
-          <w:lang w:val="es-AR"/>
-        </w:rPr>
-        <w:t>return</w:t>
-      </w:r>
-      <w:proofErr w:type="spellEnd"/>
-      <w:proofErr w:type="gramEnd"/>
-      <w:r>
-        <w:rPr>
-          <w:rFonts w:ascii="Arial Unicode MS" w:eastAsia="Arial Unicode MS" w:cs="Arial Unicode MS"/>
-          <w:color w:val="000000" w:themeColor="text1"/>
-          <w:sz w:val="28"/>
-          <w:szCs w:val="28"/>
-          <w:lang w:val="es-AR"/>
-        </w:rPr>
-        <w:t xml:space="preserve"> [-1] si hubo error en los </w:t>
-      </w:r>
-      <w:proofErr w:type="spellStart"/>
-      <w:r>
-        <w:rPr>
-          <w:rFonts w:ascii="Arial Unicode MS" w:eastAsia="Arial Unicode MS" w:cs="Arial Unicode MS"/>
-          <w:color w:val="000000" w:themeColor="text1"/>
-          <w:sz w:val="28"/>
-          <w:szCs w:val="28"/>
-          <w:lang w:val="es-AR"/>
-        </w:rPr>
-        <w:t>parametros</w:t>
-      </w:r>
-      <w:proofErr w:type="spellEnd"/>
-      <w:r>
-        <w:rPr>
-          <w:rFonts w:ascii="Arial Unicode MS" w:eastAsia="Arial Unicode MS" w:cs="Arial Unicode MS"/>
-          <w:color w:val="000000" w:themeColor="text1"/>
-          <w:sz w:val="28"/>
-          <w:szCs w:val="28"/>
-          <w:lang w:val="es-AR"/>
-        </w:rPr>
-        <w:t>,[1] si esta ok</w:t>
-      </w:r>
-    </w:p>
-    <w:p>
-      <w:pPr>
-        <w:autoSpaceDE w:val="0"/>
-        <w:autoSpaceDN w:val="0"/>
-        <w:adjustRightInd w:val="0"/>
-        <w:spacing w:after="0" w:line="240" w:lineRule="auto"/>
-        <w:rPr>
-          <w:rFonts w:ascii="Arial Unicode MS" w:eastAsia="Arial Unicode MS" w:cs="Arial Unicode MS"/>
-          <w:color w:val="000000" w:themeColor="text1"/>
-          <w:sz w:val="28"/>
-          <w:szCs w:val="28"/>
-        </w:rPr>
-      </w:pPr>
-      <w:proofErr w:type="spellStart"/>
-      <w:proofErr w:type="gramStart"/>
-      <w:r>
-        <w:rPr>
-          <w:rFonts w:ascii="Arial Unicode MS" w:eastAsia="Arial Unicode MS" w:cs="Arial Unicode MS"/>
-          <w:bCs/>
-          <w:color w:val="000000" w:themeColor="text1"/>
-          <w:sz w:val="28"/>
-          <w:szCs w:val="28"/>
-          <w:highlight w:val="yellow"/>
-        </w:rPr>
-        <w:t>int</w:t>
-      </w:r>
-      <w:proofErr w:type="spellEnd"/>
-      <w:proofErr w:type="gramEnd"/>
-      <w:r>
-        <w:rPr>
-          <w:rFonts w:ascii="Arial Unicode MS" w:eastAsia="Arial Unicode MS" w:cs="Arial Unicode MS"/>
-          <w:color w:val="000000" w:themeColor="text1"/>
-          <w:sz w:val="28"/>
-          <w:szCs w:val="28"/>
-          <w:highlight w:val="yellow"/>
-        </w:rPr>
-        <w:t xml:space="preserve"> </w:t>
-      </w:r>
-      <w:proofErr w:type="spellStart"/>
-      <w:r>
-        <w:rPr>
-          <w:rFonts w:ascii="Arial Unicode MS" w:eastAsia="Arial Unicode MS" w:cs="Arial Unicode MS"/>
-          <w:color w:val="000000" w:themeColor="text1"/>
-          <w:sz w:val="28"/>
-          <w:szCs w:val="28"/>
-          <w:highlight w:val="yellow"/>
-        </w:rPr>
-        <w:t>MostrarListaDeClubs</w:t>
-      </w:r>
-      <w:proofErr w:type="spellEnd"/>
-      <w:r>
-        <w:rPr>
-          <w:rFonts w:ascii="Arial Unicode MS" w:eastAsia="Arial Unicode MS" w:cs="Arial Unicode MS"/>
-          <w:color w:val="000000" w:themeColor="text1"/>
-          <w:sz w:val="28"/>
-          <w:szCs w:val="28"/>
-          <w:highlight w:val="yellow"/>
-        </w:rPr>
-        <w:t>(</w:t>
-      </w:r>
-      <w:proofErr w:type="spellStart"/>
-      <w:r>
-        <w:rPr>
-          <w:rFonts w:ascii="Arial Unicode MS" w:eastAsia="Arial Unicode MS" w:cs="Arial Unicode MS"/>
-          <w:color w:val="000000" w:themeColor="text1"/>
-          <w:sz w:val="28"/>
-          <w:szCs w:val="28"/>
-          <w:highlight w:val="yellow"/>
-        </w:rPr>
-        <w:t>eClubDeFutbol</w:t>
-      </w:r>
-      <w:proofErr w:type="spellEnd"/>
-      <w:r>
-        <w:rPr>
-          <w:rFonts w:ascii="Arial Unicode MS" w:eastAsia="Arial Unicode MS" w:cs="Arial Unicode MS"/>
-          <w:color w:val="000000" w:themeColor="text1"/>
-          <w:sz w:val="28"/>
-          <w:szCs w:val="28"/>
-          <w:highlight w:val="yellow"/>
-        </w:rPr>
-        <w:t xml:space="preserve"> </w:t>
-      </w:r>
-      <w:proofErr w:type="spellStart"/>
-      <w:r>
-        <w:rPr>
-          <w:rFonts w:ascii="Arial Unicode MS" w:eastAsia="Arial Unicode MS" w:cs="Arial Unicode MS"/>
-          <w:color w:val="000000" w:themeColor="text1"/>
-          <w:sz w:val="28"/>
-          <w:szCs w:val="28"/>
-          <w:highlight w:val="yellow"/>
-        </w:rPr>
-        <w:t>listaDeClubs</w:t>
-      </w:r>
-      <w:proofErr w:type="spellEnd"/>
-      <w:r>
-        <w:rPr>
-          <w:rFonts w:ascii="Arial Unicode MS" w:eastAsia="Arial Unicode MS" w:cs="Arial Unicode MS"/>
-          <w:color w:val="000000" w:themeColor="text1"/>
-          <w:sz w:val="28"/>
-          <w:szCs w:val="28"/>
-          <w:highlight w:val="yellow"/>
-        </w:rPr>
-        <w:t>[],</w:t>
-      </w:r>
-      <w:proofErr w:type="spellStart"/>
-      <w:r>
-        <w:rPr>
-          <w:rFonts w:ascii="Arial Unicode MS" w:eastAsia="Arial Unicode MS" w:cs="Arial Unicode MS"/>
-          <w:bCs/>
-          <w:color w:val="000000" w:themeColor="text1"/>
-          <w:sz w:val="28"/>
-          <w:szCs w:val="28"/>
-          <w:highlight w:val="yellow"/>
-        </w:rPr>
-        <w:t>int</w:t>
-      </w:r>
-      <w:proofErr w:type="spellEnd"/>
-      <w:r>
-        <w:rPr>
-          <w:rFonts w:ascii="Arial Unicode MS" w:eastAsia="Arial Unicode MS" w:cs="Arial Unicode MS"/>
-          <w:color w:val="000000" w:themeColor="text1"/>
-          <w:sz w:val="28"/>
-          <w:szCs w:val="28"/>
-          <w:highlight w:val="yellow"/>
-        </w:rPr>
-        <w:t xml:space="preserve"> </w:t>
-      </w:r>
-      <w:proofErr w:type="spellStart"/>
-      <w:r>
-        <w:rPr>
-          <w:rFonts w:ascii="Arial Unicode MS" w:eastAsia="Arial Unicode MS" w:cs="Arial Unicode MS"/>
-          <w:color w:val="000000" w:themeColor="text1"/>
-          <w:sz w:val="28"/>
-          <w:szCs w:val="28"/>
-          <w:highlight w:val="yellow"/>
-        </w:rPr>
-        <w:t>sizeDeClubs,eLiga</w:t>
-      </w:r>
-      <w:proofErr w:type="spellEnd"/>
-      <w:r>
-        <w:rPr>
-          <w:rFonts w:ascii="Arial Unicode MS" w:eastAsia="Arial Unicode MS" w:cs="Arial Unicode MS"/>
-          <w:color w:val="000000" w:themeColor="text1"/>
-          <w:sz w:val="28"/>
-          <w:szCs w:val="28"/>
-          <w:highlight w:val="yellow"/>
-        </w:rPr>
-        <w:t xml:space="preserve"> [],</w:t>
-      </w:r>
-      <w:proofErr w:type="spellStart"/>
-      <w:r>
-        <w:rPr>
-          <w:rFonts w:ascii="Arial Unicode MS" w:eastAsia="Arial Unicode MS" w:cs="Arial Unicode MS"/>
-          <w:bCs/>
-          <w:color w:val="000000" w:themeColor="text1"/>
-          <w:sz w:val="28"/>
-          <w:szCs w:val="28"/>
-          <w:highlight w:val="yellow"/>
-        </w:rPr>
-        <w:t>int</w:t>
-      </w:r>
-      <w:proofErr w:type="spellEnd"/>
-      <w:r>
-        <w:rPr>
-          <w:rFonts w:ascii="Arial Unicode MS" w:eastAsia="Arial Unicode MS" w:cs="Arial Unicode MS"/>
-          <w:color w:val="000000" w:themeColor="text1"/>
-          <w:sz w:val="28"/>
-          <w:szCs w:val="28"/>
-          <w:highlight w:val="yellow"/>
-        </w:rPr>
-        <w:t xml:space="preserve"> );</w:t>
-      </w:r>
-    </w:p>
-    <w:p>
-      <w:pPr>
         <w:spacing w:after="0"/>
         <w:rPr>
           <w:rFonts w:ascii="Arial" w:hAnsi="Arial" w:cs="Arial"/>
@@ -25020,8 +24495,6 @@
           <w:docGrid w:linePitch="360"/>
         </w:sectPr>
       </w:pPr>
-      <w:bookmarkStart w:id="0" w:name="_GoBack"/>
-      <w:bookmarkEnd w:id="0"/>
     </w:p>
     <w:p>
       <w:pPr>
@@ -26065,7 +25538,7 @@
 </file>
 
 <file path=customXml/itemProps1.xml><?xml version="1.0" encoding="utf-8"?>
-<ds:datastoreItem xmlns:ds="http://schemas.openxmlformats.org/officeDocument/2006/customXml" ds:itemID="{36223318-7958-487C-9AEF-A9A918102BF0}">
+<ds:datastoreItem xmlns:ds="http://schemas.openxmlformats.org/officeDocument/2006/customXml" ds:itemID="{8337451B-060D-489A-82A9-14415FCCADF6}">
   <ds:schemaRefs>
     <ds:schemaRef ds:uri="http://schemas.openxmlformats.org/officeDocument/2006/bibliography"/>
   </ds:schemaRefs>

</xml_diff>

<commit_message>
se edita el word
</commit_message>
<xml_diff>
--- a/Documento/recuperatorioPP_labo_1.docx
+++ b/Documento/recuperatorioPP_labo_1.docx
@@ -29,10 +29,30 @@
           <w:color w:val="auto"/>
           <w:sz w:val="48"/>
           <w:szCs w:val="48"/>
+          <w:lang w:val="es-AR"/>
+        </w:rPr>
+      </w:pPr>
+      <w:r>
+        <w:rPr>
+          <w:rFonts w:ascii="Times New Roman" w:hAnsi="Times New Roman" w:cs="Times New Roman"/>
+          <w:color w:val="auto"/>
+          <w:sz w:val="48"/>
+          <w:szCs w:val="48"/>
           <w:highlight w:val="yellow"/>
           <w:lang w:val="es-AR"/>
         </w:rPr>
-      </w:pPr>
+        <w:t>Alumno:</w:t>
+      </w:r>
+      <w:r>
+        <w:rPr>
+          <w:rFonts w:ascii="Times New Roman" w:hAnsi="Times New Roman" w:cs="Times New Roman"/>
+          <w:color w:val="auto"/>
+          <w:sz w:val="48"/>
+          <w:szCs w:val="48"/>
+          <w:lang w:val="es-AR"/>
+        </w:rPr>
+        <w:t xml:space="preserve"> Augusto Delgado</w:t>
+      </w:r>
     </w:p>
     <w:p>
       <w:pPr>
@@ -46,10 +66,30 @@
           <w:color w:val="auto"/>
           <w:sz w:val="48"/>
           <w:szCs w:val="48"/>
+          <w:lang w:val="es-AR"/>
+        </w:rPr>
+      </w:pPr>
+      <w:r>
+        <w:rPr>
+          <w:rFonts w:ascii="Times New Roman" w:hAnsi="Times New Roman" w:cs="Times New Roman"/>
+          <w:color w:val="auto"/>
+          <w:sz w:val="48"/>
+          <w:szCs w:val="48"/>
           <w:highlight w:val="yellow"/>
           <w:lang w:val="es-AR"/>
         </w:rPr>
-      </w:pPr>
+        <w:t>División:</w:t>
+      </w:r>
+      <w:r>
+        <w:rPr>
+          <w:rFonts w:ascii="Times New Roman" w:hAnsi="Times New Roman" w:cs="Times New Roman"/>
+          <w:color w:val="auto"/>
+          <w:sz w:val="48"/>
+          <w:szCs w:val="48"/>
+          <w:lang w:val="es-AR"/>
+        </w:rPr>
+        <w:t xml:space="preserve"> 1°C</w:t>
+      </w:r>
     </w:p>
     <w:p>
       <w:pPr>
@@ -63,10 +103,30 @@
           <w:color w:val="auto"/>
           <w:sz w:val="48"/>
           <w:szCs w:val="48"/>
+          <w:lang w:val="es-AR"/>
+        </w:rPr>
+      </w:pPr>
+      <w:r>
+        <w:rPr>
+          <w:rFonts w:ascii="Times New Roman" w:hAnsi="Times New Roman" w:cs="Times New Roman"/>
+          <w:color w:val="auto"/>
+          <w:sz w:val="48"/>
+          <w:szCs w:val="48"/>
           <w:highlight w:val="yellow"/>
           <w:lang w:val="es-AR"/>
         </w:rPr>
-      </w:pPr>
+        <w:t>Dni:</w:t>
+      </w:r>
+      <w:r>
+        <w:rPr>
+          <w:rFonts w:ascii="Times New Roman" w:hAnsi="Times New Roman" w:cs="Times New Roman"/>
+          <w:color w:val="auto"/>
+          <w:sz w:val="48"/>
+          <w:szCs w:val="48"/>
+          <w:lang w:val="es-AR"/>
+        </w:rPr>
+        <w:t xml:space="preserve"> 44 964 632</w:t>
+      </w:r>
     </w:p>
     <w:p>
       <w:pPr>
@@ -80,18 +140,10 @@
           <w:color w:val="auto"/>
           <w:sz w:val="48"/>
           <w:szCs w:val="48"/>
-          <w:highlight w:val="yellow"/>
-          <w:lang w:val="es-AR"/>
-        </w:rPr>
-      </w:pPr>
-    </w:p>
-    <w:p>
-      <w:pPr>
-        <w:pStyle w:val="Citadestacada"/>
-        <w:pBdr>
-          <w:bottom w:val="none" w:sz="0" w:space="0" w:color="auto"/>
-        </w:pBdr>
-        <w:ind w:left="0"/>
+          <w:lang w:val="es-AR"/>
+        </w:rPr>
+      </w:pPr>
+      <w:r>
         <w:rPr>
           <w:rFonts w:ascii="Times New Roman" w:hAnsi="Times New Roman" w:cs="Times New Roman"/>
           <w:color w:val="auto"/>
@@ -100,229 +152,18 @@
           <w:highlight w:val="yellow"/>
           <w:lang w:val="es-AR"/>
         </w:rPr>
-      </w:pPr>
-    </w:p>
-    <w:p>
-      <w:pPr>
-        <w:pStyle w:val="Citadestacada"/>
-        <w:pBdr>
-          <w:bottom w:val="none" w:sz="0" w:space="0" w:color="auto"/>
-        </w:pBdr>
-        <w:ind w:left="0"/>
+        <w:t>Materia:</w:t>
+      </w:r>
+      <w:r>
         <w:rPr>
           <w:rFonts w:ascii="Times New Roman" w:hAnsi="Times New Roman" w:cs="Times New Roman"/>
           <w:color w:val="auto"/>
           <w:sz w:val="48"/>
           <w:szCs w:val="48"/>
-          <w:highlight w:val="yellow"/>
-          <w:lang w:val="es-AR"/>
-        </w:rPr>
-      </w:pPr>
-    </w:p>
-    <w:p>
-      <w:pPr>
-        <w:pStyle w:val="Citadestacada"/>
-        <w:pBdr>
-          <w:bottom w:val="none" w:sz="0" w:space="0" w:color="auto"/>
-        </w:pBdr>
-        <w:ind w:left="0"/>
-        <w:rPr>
-          <w:rFonts w:ascii="Times New Roman" w:hAnsi="Times New Roman" w:cs="Times New Roman"/>
-          <w:color w:val="auto"/>
-          <w:sz w:val="48"/>
-          <w:szCs w:val="48"/>
-          <w:highlight w:val="yellow"/>
-          <w:lang w:val="es-AR"/>
-        </w:rPr>
-      </w:pPr>
-    </w:p>
-    <w:p>
-      <w:pPr>
-        <w:pStyle w:val="Citadestacada"/>
-        <w:pBdr>
-          <w:bottom w:val="none" w:sz="0" w:space="0" w:color="auto"/>
-        </w:pBdr>
-        <w:ind w:left="0"/>
-        <w:rPr>
-          <w:rFonts w:ascii="Times New Roman" w:hAnsi="Times New Roman" w:cs="Times New Roman"/>
-          <w:color w:val="auto"/>
-          <w:sz w:val="48"/>
-          <w:szCs w:val="48"/>
-          <w:highlight w:val="yellow"/>
-          <w:lang w:val="es-AR"/>
-        </w:rPr>
-      </w:pPr>
-      <w:bookmarkStart w:id="0" w:name="_GoBack"/>
-      <w:bookmarkEnd w:id="0"/>
-    </w:p>
-    <w:p>
-      <w:pPr>
-        <w:pStyle w:val="Citadestacada"/>
-        <w:pBdr>
-          <w:bottom w:val="none" w:sz="0" w:space="0" w:color="auto"/>
-        </w:pBdr>
-        <w:ind w:left="0"/>
-        <w:rPr>
-          <w:rFonts w:ascii="Times New Roman" w:hAnsi="Times New Roman" w:cs="Times New Roman"/>
-          <w:color w:val="auto"/>
-          <w:sz w:val="48"/>
-          <w:szCs w:val="48"/>
-          <w:lang w:val="es-AR"/>
-        </w:rPr>
-      </w:pPr>
-      <w:r>
-        <w:rPr>
-          <w:rFonts w:ascii="Times New Roman" w:hAnsi="Times New Roman" w:cs="Times New Roman"/>
-          <w:color w:val="auto"/>
-          <w:sz w:val="48"/>
-          <w:szCs w:val="48"/>
-          <w:highlight w:val="yellow"/>
-          <w:lang w:val="es-AR"/>
-        </w:rPr>
-        <w:t>Alumno:</w:t>
-      </w:r>
-      <w:r>
-        <w:rPr>
-          <w:rFonts w:ascii="Times New Roman" w:hAnsi="Times New Roman" w:cs="Times New Roman"/>
-          <w:color w:val="auto"/>
-          <w:sz w:val="48"/>
-          <w:szCs w:val="48"/>
-          <w:lang w:val="es-AR"/>
-        </w:rPr>
-        <w:t xml:space="preserve"> Augusto Delgado</w:t>
-      </w:r>
-    </w:p>
-    <w:p>
-      <w:pPr>
-        <w:pStyle w:val="Citadestacada"/>
-        <w:pBdr>
-          <w:bottom w:val="none" w:sz="0" w:space="0" w:color="auto"/>
-        </w:pBdr>
-        <w:ind w:left="0"/>
-        <w:rPr>
-          <w:rFonts w:ascii="Times New Roman" w:hAnsi="Times New Roman" w:cs="Times New Roman"/>
-          <w:color w:val="auto"/>
-          <w:sz w:val="48"/>
-          <w:szCs w:val="48"/>
-          <w:lang w:val="es-AR"/>
-        </w:rPr>
-      </w:pPr>
-      <w:r>
-        <w:rPr>
-          <w:rFonts w:ascii="Times New Roman" w:hAnsi="Times New Roman" w:cs="Times New Roman"/>
-          <w:color w:val="auto"/>
-          <w:sz w:val="48"/>
-          <w:szCs w:val="48"/>
-          <w:highlight w:val="yellow"/>
-          <w:lang w:val="es-AR"/>
-        </w:rPr>
-        <w:t>División:</w:t>
-      </w:r>
-      <w:r>
-        <w:rPr>
-          <w:rFonts w:ascii="Times New Roman" w:hAnsi="Times New Roman" w:cs="Times New Roman"/>
-          <w:color w:val="auto"/>
-          <w:sz w:val="48"/>
-          <w:szCs w:val="48"/>
-          <w:lang w:val="es-AR"/>
-        </w:rPr>
-        <w:t xml:space="preserve"> 1°C</w:t>
-      </w:r>
-    </w:p>
-    <w:p>
-      <w:pPr>
-        <w:pStyle w:val="Citadestacada"/>
-        <w:pBdr>
-          <w:bottom w:val="none" w:sz="0" w:space="0" w:color="auto"/>
-        </w:pBdr>
-        <w:ind w:left="0"/>
-        <w:rPr>
-          <w:rFonts w:ascii="Times New Roman" w:hAnsi="Times New Roman" w:cs="Times New Roman"/>
-          <w:color w:val="auto"/>
-          <w:sz w:val="48"/>
-          <w:szCs w:val="48"/>
-          <w:lang w:val="es-AR"/>
-        </w:rPr>
-      </w:pPr>
-      <w:r>
-        <w:rPr>
-          <w:rFonts w:ascii="Times New Roman" w:hAnsi="Times New Roman" w:cs="Times New Roman"/>
-          <w:color w:val="auto"/>
-          <w:sz w:val="48"/>
-          <w:szCs w:val="48"/>
-          <w:highlight w:val="yellow"/>
-          <w:lang w:val="es-AR"/>
-        </w:rPr>
-        <w:t>Dni:</w:t>
-      </w:r>
-      <w:r>
-        <w:rPr>
-          <w:rFonts w:ascii="Times New Roman" w:hAnsi="Times New Roman" w:cs="Times New Roman"/>
-          <w:color w:val="auto"/>
-          <w:sz w:val="48"/>
-          <w:szCs w:val="48"/>
-          <w:lang w:val="es-AR"/>
-        </w:rPr>
-        <w:t xml:space="preserve"> 44 964 632</w:t>
-      </w:r>
-    </w:p>
-    <w:p>
-      <w:pPr>
-        <w:pStyle w:val="Citadestacada"/>
-        <w:pBdr>
-          <w:bottom w:val="none" w:sz="0" w:space="0" w:color="auto"/>
-        </w:pBdr>
-        <w:ind w:left="0"/>
-        <w:rPr>
-          <w:rFonts w:ascii="Times New Roman" w:hAnsi="Times New Roman" w:cs="Times New Roman"/>
-          <w:color w:val="auto"/>
-          <w:sz w:val="48"/>
-          <w:szCs w:val="48"/>
-          <w:lang w:val="es-AR"/>
-        </w:rPr>
-      </w:pPr>
-      <w:r>
-        <w:rPr>
-          <w:rFonts w:ascii="Times New Roman" w:hAnsi="Times New Roman" w:cs="Times New Roman"/>
-          <w:color w:val="auto"/>
-          <w:sz w:val="48"/>
-          <w:szCs w:val="48"/>
-          <w:highlight w:val="yellow"/>
-          <w:lang w:val="es-AR"/>
-        </w:rPr>
-        <w:t>Materia:</w:t>
-      </w:r>
-      <w:r>
-        <w:rPr>
-          <w:rFonts w:ascii="Times New Roman" w:hAnsi="Times New Roman" w:cs="Times New Roman"/>
-          <w:color w:val="auto"/>
-          <w:sz w:val="48"/>
-          <w:szCs w:val="48"/>
           <w:lang w:val="es-AR"/>
         </w:rPr>
         <w:t xml:space="preserve"> Laboratorio I</w:t>
       </w:r>
-    </w:p>
-    <w:p>
-      <w:pPr>
-        <w:rPr>
-          <w:lang w:val="es-AR"/>
-        </w:rPr>
-      </w:pPr>
-    </w:p>
-    <w:p>
-      <w:pPr>
-        <w:rPr>
-          <w:lang w:val="es-AR"/>
-        </w:rPr>
-      </w:pPr>
-    </w:p>
-    <w:p>
-      <w:pPr>
-        <w:rPr>
-          <w:lang w:val="es-AR"/>
-        </w:rPr>
-      </w:pPr>
     </w:p>
     <w:p>
       <w:pPr>
@@ -420,16 +261,15 @@
         </w:rPr>
         <w:tab/>
       </w:r>
-    </w:p>
-    <w:p>
-      <w:pPr>
+      <w:r>
         <w:rPr>
           <w:b/>
           <w:sz w:val="52"/>
           <w:szCs w:val="52"/>
           <w:lang w:val="es-AR"/>
         </w:rPr>
-      </w:pPr>
+        <w:t>2022</w:t>
+      </w:r>
     </w:p>
     <w:p>
       <w:pPr>
@@ -440,6 +280,45 @@
           <w:lang w:val="es-AR"/>
         </w:rPr>
       </w:pPr>
+      <w:r>
+        <w:rPr>
+          <w:b/>
+          <w:sz w:val="52"/>
+          <w:szCs w:val="52"/>
+          <w:lang w:val="es-AR"/>
+        </w:rPr>
+        <w:t>Enlace del video:</w:t>
+      </w:r>
+    </w:p>
+    <w:p>
+      <w:pPr>
+        <w:rPr>
+          <w:b/>
+          <w:sz w:val="36"/>
+          <w:szCs w:val="36"/>
+          <w:lang w:val="es-AR"/>
+        </w:rPr>
+      </w:pPr>
+      <w:r>
+        <w:rPr>
+          <w:b/>
+          <w:sz w:val="36"/>
+          <w:szCs w:val="36"/>
+          <w:lang w:val="es-AR"/>
+        </w:rPr>
+        <w:t>https://drive.google.com/drive/folders/1OMyiPlkMi1-x</w:t>
+      </w:r>
+      <w:r>
+        <w:rPr>
+          <w:b/>
+          <w:sz w:val="36"/>
+          <w:szCs w:val="36"/>
+          <w:lang w:val="es-AR"/>
+        </w:rPr>
+        <w:t>8uOCQQKTG7QoNauk89Sy?usp=sharing</w:t>
+      </w:r>
+      <w:bookmarkStart w:id="0" w:name="_GoBack"/>
+      <w:bookmarkEnd w:id="0"/>
     </w:p>
     <w:p>
       <w:pPr>
@@ -471,6 +350,7 @@
           <w:szCs w:val="52"/>
           <w:lang w:val="es-AR"/>
         </w:rPr>
+        <w:lastRenderedPageBreak/>
         <w:t>Detalles de Las Estructuras</w:t>
       </w:r>
     </w:p>
@@ -644,7 +524,6 @@
           <w:szCs w:val="28"/>
           <w:lang w:val="es-AR"/>
         </w:rPr>
-        <w:lastRenderedPageBreak/>
         <w:t>Es</w:t>
       </w:r>
       <w:r>
@@ -1238,7 +1117,6 @@
           <w:sz w:val="28"/>
           <w:szCs w:val="28"/>
         </w:rPr>
-        <w:lastRenderedPageBreak/>
         <w:drawing>
           <wp:inline distT="0" distB="0" distL="0" distR="0" wp14:anchorId="1324E43F" wp14:editId="09550D6C">
             <wp:extent cx="3762900" cy="1800476"/>
@@ -25538,7 +25416,7 @@
 </file>
 
 <file path=customXml/itemProps1.xml><?xml version="1.0" encoding="utf-8"?>
-<ds:datastoreItem xmlns:ds="http://schemas.openxmlformats.org/officeDocument/2006/customXml" ds:itemID="{8337451B-060D-489A-82A9-14415FCCADF6}">
+<ds:datastoreItem xmlns:ds="http://schemas.openxmlformats.org/officeDocument/2006/customXml" ds:itemID="{06C00B84-8A9E-455C-9C75-7A02E6F3F7C0}">
   <ds:schemaRefs>
     <ds:schemaRef ds:uri="http://schemas.openxmlformats.org/officeDocument/2006/bibliography"/>
   </ds:schemaRefs>

</xml_diff>

<commit_message>
se sube el recu
</commit_message>
<xml_diff>
--- a/Documento/recuperatorioPP_labo_1.docx
+++ b/Documento/recuperatorioPP_labo_1.docx
@@ -294,29 +294,25 @@
       <w:pPr>
         <w:rPr>
           <w:b/>
-          <w:sz w:val="36"/>
-          <w:szCs w:val="36"/>
-          <w:lang w:val="es-AR"/>
-        </w:rPr>
-      </w:pPr>
-      <w:r>
-        <w:rPr>
-          <w:b/>
-          <w:sz w:val="36"/>
-          <w:szCs w:val="36"/>
-          <w:lang w:val="es-AR"/>
-        </w:rPr>
-        <w:t>https://drive.google.com/drive/folders/1OMyiPlkMi1-x</w:t>
-      </w:r>
-      <w:r>
-        <w:rPr>
-          <w:b/>
-          <w:sz w:val="36"/>
-          <w:szCs w:val="36"/>
-          <w:lang w:val="es-AR"/>
-        </w:rPr>
-        <w:t>8uOCQQKTG7QoNauk89Sy?usp=sharing</w:t>
-      </w:r>
+          <w:sz w:val="40"/>
+          <w:szCs w:val="40"/>
+          <w:lang w:val="es-AR"/>
+        </w:rPr>
+      </w:pPr>
+      <w:hyperlink r:id="rId9" w:history="1">
+        <w:r>
+          <w:rPr>
+            <w:rStyle w:val="Hipervnculo"/>
+            <w:b/>
+            <w:color w:val="auto"/>
+            <w:sz w:val="40"/>
+            <w:szCs w:val="40"/>
+            <w:u w:val="none"/>
+            <w:lang w:val="es-AR"/>
+          </w:rPr>
+          <w:t>https://drive.google.com/drive/folders/1OMyiPlkMi1-x8uOCQQKTG7QoNauk89Sy?usp=sharing</w:t>
+        </w:r>
+      </w:hyperlink>
       <w:bookmarkStart w:id="0" w:name="_GoBack"/>
       <w:bookmarkEnd w:id="0"/>
     </w:p>
@@ -350,7 +346,6 @@
           <w:szCs w:val="52"/>
           <w:lang w:val="es-AR"/>
         </w:rPr>
-        <w:lastRenderedPageBreak/>
         <w:t>Detalles de Las Estructuras</w:t>
       </w:r>
     </w:p>
@@ -496,6 +491,7 @@
         </w:rPr>
         <w:t xml:space="preserve"> se relaciona con la estructura </w:t>
       </w:r>
+      <w:proofErr w:type="spellStart"/>
       <w:r>
         <w:rPr>
           <w:rFonts w:ascii="Arial" w:hAnsi="Arial" w:cs="Arial"/>
@@ -504,7 +500,18 @@
           <w:szCs w:val="28"/>
           <w:lang w:val="es-AR"/>
         </w:rPr>
-        <w:t>eFiguritas.</w:t>
+        <w:t>eFiguritas</w:t>
+      </w:r>
+      <w:proofErr w:type="spellEnd"/>
+      <w:r>
+        <w:rPr>
+          <w:rFonts w:ascii="Arial" w:hAnsi="Arial" w:cs="Arial"/>
+          <w:b/>
+          <w:sz w:val="28"/>
+          <w:szCs w:val="28"/>
+          <w:lang w:val="es-AR"/>
+        </w:rPr>
+        <w:t>.</w:t>
       </w:r>
     </w:p>
     <w:p>
@@ -524,7 +531,7 @@
           <w:szCs w:val="28"/>
           <w:lang w:val="es-AR"/>
         </w:rPr>
-        <w:t>Es</w:t>
+        <w:t xml:space="preserve">Esta </w:t>
       </w:r>
       <w:r>
         <w:rPr>
@@ -533,7 +540,54 @@
           <w:szCs w:val="28"/>
           <w:lang w:val="es-AR"/>
         </w:rPr>
-        <w:t xml:space="preserve">ta es una relación seria de uno a muchos, ya que una figurita puede tener un solo club de futbol, y un club de futbol puede tener varias figuritas. </w:t>
+        <w:t>relacion</w:t>
+      </w:r>
+      <w:r>
+        <w:rPr>
+          <w:rFonts w:ascii="Arial" w:hAnsi="Arial" w:cs="Arial"/>
+          <w:sz w:val="28"/>
+          <w:szCs w:val="28"/>
+          <w:lang w:val="es-AR"/>
+        </w:rPr>
+        <w:t xml:space="preserve"> representaría en que club juega el futbolista de </w:t>
+      </w:r>
+      <w:r>
+        <w:rPr>
+          <w:rFonts w:ascii="Arial" w:hAnsi="Arial" w:cs="Arial"/>
+          <w:sz w:val="28"/>
+          <w:szCs w:val="28"/>
+          <w:lang w:val="es-AR"/>
+        </w:rPr>
+        <w:t>la figurita.</w:t>
+      </w:r>
+    </w:p>
+    <w:p>
+      <w:pPr>
+        <w:spacing w:after="0"/>
+        <w:rPr>
+          <w:rFonts w:ascii="Arial" w:hAnsi="Arial" w:cs="Arial"/>
+          <w:sz w:val="28"/>
+          <w:szCs w:val="28"/>
+          <w:lang w:val="es-AR"/>
+        </w:rPr>
+      </w:pPr>
+      <w:r>
+        <w:rPr>
+          <w:rFonts w:ascii="Arial" w:hAnsi="Arial" w:cs="Arial"/>
+          <w:sz w:val="28"/>
+          <w:szCs w:val="28"/>
+          <w:lang w:val="es-AR"/>
+        </w:rPr>
+        <w:t>Es</w:t>
+      </w:r>
+      <w:r>
+        <w:rPr>
+          <w:rFonts w:ascii="Arial" w:hAnsi="Arial" w:cs="Arial"/>
+          <w:sz w:val="28"/>
+          <w:szCs w:val="28"/>
+          <w:lang w:val="es-AR"/>
+        </w:rPr>
+        <w:t xml:space="preserve">ta relación seria de uno a muchos, ya que una figurita puede tener un solo club de futbol, y un club de futbol puede tener varias figuritas. </w:t>
       </w:r>
     </w:p>
     <w:p>
@@ -565,7 +619,7 @@
           <w:szCs w:val="28"/>
         </w:rPr>
         <w:drawing>
-          <wp:inline distT="0" distB="0" distL="0" distR="0" wp14:anchorId="069CE0CE" wp14:editId="4B68EBA5">
+          <wp:inline distT="0" distB="0" distL="0" distR="0" wp14:anchorId="016D31DD" wp14:editId="551EA5A7">
             <wp:extent cx="3686689" cy="1981477"/>
             <wp:effectExtent l="0" t="0" r="0" b="0"/>
             <wp:docPr id="3" name="0 Imagen"/>
@@ -580,7 +634,7 @@
                     <pic:cNvPicPr/>
                   </pic:nvPicPr>
                   <pic:blipFill>
-                    <a:blip r:embed="rId8">
+                    <a:blip r:embed="rId10">
                       <a:extLst>
                         <a:ext uri="{28A0092B-C50C-407E-A947-70E740481C1C}">
                           <a14:useLocalDpi xmlns:a14="http://schemas.microsoft.com/office/drawing/2010/main" val="0"/>
@@ -801,6 +855,7 @@
           <w:u w:val="single"/>
           <w:lang w:val="es-AR"/>
         </w:rPr>
+        <w:lastRenderedPageBreak/>
         <w:t>Listado Agregado:</w:t>
       </w:r>
       <w:r>
@@ -1020,6 +1075,7 @@
         </w:rPr>
         <w:t xml:space="preserve"> relacionada con la estructura </w:t>
       </w:r>
+      <w:proofErr w:type="spellStart"/>
       <w:r>
         <w:rPr>
           <w:rFonts w:ascii="Arial" w:hAnsi="Arial" w:cs="Arial"/>
@@ -1030,6 +1086,7 @@
         </w:rPr>
         <w:t>eClubDeFutbol</w:t>
       </w:r>
+      <w:proofErr w:type="spellEnd"/>
       <w:r>
         <w:rPr>
           <w:rFonts w:ascii="Arial" w:hAnsi="Arial" w:cs="Arial"/>
@@ -1046,29 +1103,12 @@
         <w:spacing w:after="0"/>
         <w:rPr>
           <w:rFonts w:ascii="Arial" w:hAnsi="Arial" w:cs="Arial"/>
+          <w:b/>
           <w:sz w:val="28"/>
           <w:szCs w:val="28"/>
           <w:lang w:val="es-AR"/>
         </w:rPr>
       </w:pPr>
-      <w:r>
-        <w:rPr>
-          <w:rFonts w:ascii="Arial" w:hAnsi="Arial" w:cs="Arial"/>
-          <w:sz w:val="28"/>
-          <w:szCs w:val="28"/>
-          <w:lang w:val="es-AR"/>
-        </w:rPr>
-        <w:t>Es</w:t>
-      </w:r>
-      <w:r>
-        <w:rPr>
-          <w:rFonts w:ascii="Arial" w:hAnsi="Arial" w:cs="Arial"/>
-          <w:sz w:val="28"/>
-          <w:szCs w:val="28"/>
-          <w:lang w:val="es-AR"/>
-        </w:rPr>
-        <w:t xml:space="preserve">ta es una relación seria de </w:t>
-      </w:r>
       <w:r>
         <w:rPr>
           <w:rFonts w:ascii="Arial" w:hAnsi="Arial" w:cs="Arial"/>
@@ -1077,6 +1117,45 @@
           <w:szCs w:val="28"/>
           <w:lang w:val="es-AR"/>
         </w:rPr>
+        <w:t>Esta relación representaría la liga donde juega un club</w:t>
+      </w:r>
+    </w:p>
+    <w:p>
+      <w:pPr>
+        <w:spacing w:after="0"/>
+        <w:rPr>
+          <w:rFonts w:ascii="Arial" w:hAnsi="Arial" w:cs="Arial"/>
+          <w:sz w:val="28"/>
+          <w:szCs w:val="28"/>
+          <w:lang w:val="es-AR"/>
+        </w:rPr>
+      </w:pPr>
+      <w:r>
+        <w:rPr>
+          <w:rFonts w:ascii="Arial" w:hAnsi="Arial" w:cs="Arial"/>
+          <w:sz w:val="28"/>
+          <w:szCs w:val="28"/>
+          <w:lang w:val="es-AR"/>
+        </w:rPr>
+        <w:t>Es</w:t>
+      </w:r>
+      <w:r>
+        <w:rPr>
+          <w:rFonts w:ascii="Arial" w:hAnsi="Arial" w:cs="Arial"/>
+          <w:sz w:val="28"/>
+          <w:szCs w:val="28"/>
+          <w:lang w:val="es-AR"/>
+        </w:rPr>
+        <w:t xml:space="preserve">ta es una relación seria de </w:t>
+      </w:r>
+      <w:r>
+        <w:rPr>
+          <w:rFonts w:ascii="Arial" w:hAnsi="Arial" w:cs="Arial"/>
+          <w:b/>
+          <w:sz w:val="28"/>
+          <w:szCs w:val="28"/>
+          <w:lang w:val="es-AR"/>
+        </w:rPr>
         <w:t>uno a muchos</w:t>
       </w:r>
       <w:r>
@@ -1118,7 +1197,7 @@
           <w:szCs w:val="28"/>
         </w:rPr>
         <w:drawing>
-          <wp:inline distT="0" distB="0" distL="0" distR="0" wp14:anchorId="1324E43F" wp14:editId="09550D6C">
+          <wp:inline distT="0" distB="0" distL="0" distR="0" wp14:anchorId="13C5E49E" wp14:editId="29E04463">
             <wp:extent cx="3762900" cy="1800476"/>
             <wp:effectExtent l="0" t="0" r="9525" b="9525"/>
             <wp:docPr id="2" name="0 Imagen"/>
@@ -1133,7 +1212,7 @@
                     <pic:cNvPicPr/>
                   </pic:nvPicPr>
                   <pic:blipFill>
-                    <a:blip r:embed="rId9">
+                    <a:blip r:embed="rId11">
                       <a:extLst>
                         <a:ext uri="{28A0092B-C50C-407E-A947-70E740481C1C}">
                           <a14:useLocalDpi xmlns:a14="http://schemas.microsoft.com/office/drawing/2010/main" val="0"/>
@@ -1268,27 +1347,7 @@
           <w:szCs w:val="28"/>
           <w:lang w:val="es-AR"/>
         </w:rPr>
-        <w:t xml:space="preserve"> que representa el </w:t>
-      </w:r>
-      <w:proofErr w:type="spellStart"/>
-      <w:r>
-        <w:rPr>
-          <w:rFonts w:ascii="Arial" w:hAnsi="Arial" w:cs="Arial"/>
-          <w:sz w:val="28"/>
-          <w:szCs w:val="28"/>
-          <w:lang w:val="es-AR"/>
-        </w:rPr>
-        <w:t>anio</w:t>
-      </w:r>
-      <w:proofErr w:type="spellEnd"/>
-      <w:r>
-        <w:rPr>
-          <w:rFonts w:ascii="Arial" w:hAnsi="Arial" w:cs="Arial"/>
-          <w:sz w:val="28"/>
-          <w:szCs w:val="28"/>
-          <w:lang w:val="es-AR"/>
-        </w:rPr>
-        <w:t xml:space="preserve"> en el que se fundo la liga, un </w:t>
+        <w:t xml:space="preserve"> que representa el anio en el que se fundo la liga, un </w:t>
       </w:r>
       <w:r>
         <w:rPr>
@@ -1318,7 +1377,36 @@
           <w:szCs w:val="28"/>
           <w:lang w:val="es-AR"/>
         </w:rPr>
-        <w:t>el cual determina si un club está cargado o no.</w:t>
+        <w:t>el cual determina si una liga</w:t>
+      </w:r>
+      <w:r>
+        <w:rPr>
+          <w:rFonts w:ascii="Arial" w:hAnsi="Arial" w:cs="Arial"/>
+          <w:sz w:val="28"/>
+          <w:szCs w:val="28"/>
+          <w:lang w:val="es-AR"/>
+        </w:rPr>
+        <w:t xml:space="preserve"> está </w:t>
+      </w:r>
+      <w:proofErr w:type="gramStart"/>
+      <w:r>
+        <w:rPr>
+          <w:rFonts w:ascii="Arial" w:hAnsi="Arial" w:cs="Arial"/>
+          <w:sz w:val="28"/>
+          <w:szCs w:val="28"/>
+          <w:lang w:val="es-AR"/>
+        </w:rPr>
+        <w:t>cargado</w:t>
+      </w:r>
+      <w:proofErr w:type="gramEnd"/>
+      <w:r>
+        <w:rPr>
+          <w:rFonts w:ascii="Arial" w:hAnsi="Arial" w:cs="Arial"/>
+          <w:sz w:val="28"/>
+          <w:szCs w:val="28"/>
+          <w:lang w:val="es-AR"/>
+        </w:rPr>
+        <w:t xml:space="preserve"> o no.</w:t>
       </w:r>
     </w:p>
     <w:p>
@@ -1483,6 +1571,7 @@
         <w:spacing w:after="0"/>
         <w:rPr>
           <w:rFonts w:ascii="Arial" w:hAnsi="Arial" w:cs="Arial"/>
+          <w:b/>
           <w:sz w:val="28"/>
           <w:szCs w:val="28"/>
           <w:lang w:val="es-AR"/>
@@ -1494,6 +1583,7 @@
         <w:spacing w:after="0"/>
         <w:rPr>
           <w:rFonts w:ascii="Arial" w:hAnsi="Arial" w:cs="Arial"/>
+          <w:b/>
           <w:sz w:val="28"/>
           <w:szCs w:val="28"/>
           <w:lang w:val="es-AR"/>
@@ -1505,6 +1595,7 @@
         <w:spacing w:after="0"/>
         <w:rPr>
           <w:rFonts w:ascii="Arial" w:hAnsi="Arial" w:cs="Arial"/>
+          <w:b/>
           <w:sz w:val="28"/>
           <w:szCs w:val="28"/>
           <w:lang w:val="es-AR"/>
@@ -1516,6 +1607,7 @@
         <w:spacing w:after="0"/>
         <w:rPr>
           <w:rFonts w:ascii="Arial" w:hAnsi="Arial" w:cs="Arial"/>
+          <w:b/>
           <w:sz w:val="28"/>
           <w:szCs w:val="28"/>
           <w:lang w:val="es-AR"/>
@@ -1527,61 +1619,7 @@
         <w:spacing w:after="0"/>
         <w:rPr>
           <w:rFonts w:ascii="Arial" w:hAnsi="Arial" w:cs="Arial"/>
-          <w:sz w:val="28"/>
-          <w:szCs w:val="28"/>
-          <w:lang w:val="es-AR"/>
-        </w:rPr>
-      </w:pPr>
-    </w:p>
-    <w:p>
-      <w:pPr>
-        <w:spacing w:after="0"/>
-        <w:rPr>
-          <w:rFonts w:ascii="Arial" w:hAnsi="Arial" w:cs="Arial"/>
-          <w:sz w:val="28"/>
-          <w:szCs w:val="28"/>
-          <w:lang w:val="es-AR"/>
-        </w:rPr>
-      </w:pPr>
-    </w:p>
-    <w:p>
-      <w:pPr>
-        <w:spacing w:after="0"/>
-        <w:rPr>
-          <w:rFonts w:ascii="Arial" w:hAnsi="Arial" w:cs="Arial"/>
-          <w:sz w:val="28"/>
-          <w:szCs w:val="28"/>
-          <w:lang w:val="es-AR"/>
-        </w:rPr>
-      </w:pPr>
-    </w:p>
-    <w:p>
-      <w:pPr>
-        <w:spacing w:after="0"/>
-        <w:rPr>
-          <w:rFonts w:ascii="Arial" w:hAnsi="Arial" w:cs="Arial"/>
-          <w:sz w:val="28"/>
-          <w:szCs w:val="28"/>
-          <w:lang w:val="es-AR"/>
-        </w:rPr>
-      </w:pPr>
-    </w:p>
-    <w:p>
-      <w:pPr>
-        <w:spacing w:after="0"/>
-        <w:rPr>
-          <w:rFonts w:ascii="Arial" w:hAnsi="Arial" w:cs="Arial"/>
-          <w:sz w:val="28"/>
-          <w:szCs w:val="28"/>
-          <w:lang w:val="es-AR"/>
-        </w:rPr>
-      </w:pPr>
-    </w:p>
-    <w:p>
-      <w:pPr>
-        <w:spacing w:after="0"/>
-        <w:rPr>
-          <w:rFonts w:ascii="Arial" w:hAnsi="Arial" w:cs="Arial"/>
+          <w:b/>
           <w:sz w:val="28"/>
           <w:szCs w:val="28"/>
           <w:lang w:val="es-AR"/>
@@ -1603,7 +1641,32 @@
     <w:p>
       <w:pPr>
         <w:spacing w:after="0"/>
-        <w:jc w:val="center"/>
+        <w:ind w:left="4320"/>
+        <w:rPr>
+          <w:rFonts w:ascii="Arial" w:hAnsi="Arial" w:cs="Arial"/>
+          <w:b/>
+          <w:sz w:val="36"/>
+          <w:szCs w:val="36"/>
+          <w:u w:val="single"/>
+          <w:lang w:val="es-AR"/>
+        </w:rPr>
+      </w:pPr>
+      <w:r>
+        <w:rPr>
+          <w:rFonts w:ascii="Arial" w:hAnsi="Arial" w:cs="Arial"/>
+          <w:b/>
+          <w:sz w:val="36"/>
+          <w:szCs w:val="36"/>
+          <w:u w:val="single"/>
+          <w:lang w:val="es-AR"/>
+        </w:rPr>
+        <w:lastRenderedPageBreak/>
+        <w:t>Diagrama Entidad Relación</w:t>
+      </w:r>
+    </w:p>
+    <w:p>
+      <w:pPr>
+        <w:spacing w:after="0"/>
         <w:rPr>
           <w:rFonts w:ascii="Arial" w:hAnsi="Arial" w:cs="Arial"/>
           <w:b/>
@@ -1611,18 +1674,103 @@
           <w:szCs w:val="28"/>
           <w:lang w:val="es-AR"/>
         </w:rPr>
-      </w:pPr>
-      <w:r>
+        <w:sectPr>
+          <w:pgSz w:w="15842" w:h="12242" w:orient="landscape" w:code="122"/>
+          <w:pgMar w:top="1701" w:right="1418" w:bottom="1701" w:left="1418" w:header="708" w:footer="708" w:gutter="0"/>
+          <w:cols w:space="708"/>
+          <w:docGrid w:linePitch="360"/>
+        </w:sectPr>
+      </w:pPr>
+      <w:r>
+        <w:rPr>
+          <w:noProof/>
+        </w:rPr>
+        <w:drawing>
+          <wp:inline distT="0" distB="0" distL="0" distR="0" wp14:anchorId="11CFA92C" wp14:editId="6699B375">
+            <wp:extent cx="9001125" cy="3990975"/>
+            <wp:effectExtent l="0" t="0" r="9525" b="9525"/>
+            <wp:docPr id="6" name="Imagen 6" descr="F:\usuarios\alumno\Escritorio\Diagrama-sin-título-drawio-diagrams-net (1).png"/>
+            <wp:cNvGraphicFramePr>
+              <a:graphicFrameLocks xmlns:a="http://schemas.openxmlformats.org/drawingml/2006/main" noChangeAspect="1"/>
+            </wp:cNvGraphicFramePr>
+            <a:graphic xmlns:a="http://schemas.openxmlformats.org/drawingml/2006/main">
+              <a:graphicData uri="http://schemas.openxmlformats.org/drawingml/2006/picture">
+                <pic:pic xmlns:pic="http://schemas.openxmlformats.org/drawingml/2006/picture">
+                  <pic:nvPicPr>
+                    <pic:cNvPr id="0" name="Picture 2" descr="F:\usuarios\alumno\Escritorio\Diagrama-sin-título-drawio-diagrams-net (1).png"/>
+                    <pic:cNvPicPr>
+                      <a:picLocks noChangeAspect="1" noChangeArrowheads="1"/>
+                    </pic:cNvPicPr>
+                  </pic:nvPicPr>
+                  <pic:blipFill>
+                    <a:blip r:embed="rId12">
+                      <a:extLst>
+                        <a:ext uri="{28A0092B-C50C-407E-A947-70E740481C1C}">
+                          <a14:useLocalDpi xmlns:a14="http://schemas.microsoft.com/office/drawing/2010/main" val="0"/>
+                        </a:ext>
+                      </a:extLst>
+                    </a:blip>
+                    <a:srcRect/>
+                    <a:stretch>
+                      <a:fillRect/>
+                    </a:stretch>
+                  </pic:blipFill>
+                  <pic:spPr bwMode="auto">
+                    <a:xfrm>
+                      <a:off x="0" y="0"/>
+                      <a:ext cx="9001125" cy="3990975"/>
+                    </a:xfrm>
+                    <a:prstGeom prst="rect">
+                      <a:avLst/>
+                    </a:prstGeom>
+                    <a:noFill/>
+                    <a:ln>
+                      <a:noFill/>
+                    </a:ln>
+                  </pic:spPr>
+                </pic:pic>
+              </a:graphicData>
+            </a:graphic>
+          </wp:inline>
+        </w:drawing>
+      </w:r>
+    </w:p>
+    <w:p>
+      <w:pPr>
+        <w:spacing w:after="0"/>
+        <w:ind w:left="2160" w:firstLine="720"/>
         <w:rPr>
           <w:rFonts w:ascii="Arial" w:hAnsi="Arial" w:cs="Arial"/>
           <w:b/>
           <w:sz w:val="28"/>
           <w:szCs w:val="28"/>
+          <w:u w:val="single"/>
+          <w:lang w:val="es-AR"/>
+        </w:rPr>
+      </w:pPr>
+      <w:r>
+        <w:rPr>
+          <w:rFonts w:ascii="Arial" w:hAnsi="Arial" w:cs="Arial"/>
+          <w:b/>
+          <w:sz w:val="28"/>
+          <w:szCs w:val="28"/>
+          <w:u w:val="single"/>
           <w:lang w:val="es-AR"/>
         </w:rPr>
         <w:lastRenderedPageBreak/>
         <w:t xml:space="preserve">Documentación de todas las funciones Nexo del programa </w:t>
       </w:r>
+    </w:p>
+    <w:p>
+      <w:pPr>
+        <w:spacing w:after="0"/>
+        <w:rPr>
+          <w:rFonts w:ascii="Arial" w:hAnsi="Arial" w:cs="Arial"/>
+          <w:sz w:val="28"/>
+          <w:szCs w:val="28"/>
+          <w:lang w:val="es-AR"/>
+        </w:rPr>
+      </w:pPr>
     </w:p>
     <w:p>
       <w:pPr>
@@ -3229,6 +3377,7 @@
           <w:szCs w:val="32"/>
           <w:lang w:val="es-AR"/>
         </w:rPr>
+        <w:lastRenderedPageBreak/>
         <w:t>/// @</w:t>
       </w:r>
       <w:proofErr w:type="spellStart"/>
@@ -3325,7 +3474,6 @@
           <w:szCs w:val="32"/>
           <w:lang w:val="es-AR"/>
         </w:rPr>
-        <w:lastRenderedPageBreak/>
         <w:t>/// @</w:t>
       </w:r>
       <w:proofErr w:type="spellStart"/>
@@ -5346,6 +5494,7 @@
           <w:szCs w:val="32"/>
           <w:lang w:val="es-AR"/>
         </w:rPr>
+        <w:lastRenderedPageBreak/>
         <w:t>///</w:t>
       </w:r>
     </w:p>
@@ -5369,7 +5518,6 @@
           <w:szCs w:val="32"/>
           <w:lang w:val="es-AR"/>
         </w:rPr>
-        <w:lastRenderedPageBreak/>
         <w:t>/// @</w:t>
       </w:r>
       <w:proofErr w:type="spellStart"/>
@@ -24284,6 +24432,125 @@
         </w:rPr>
         <w:t>);</w:t>
       </w:r>
+    </w:p>
+    <w:p>
+      <w:pPr>
+        <w:spacing w:after="0" w:line="240" w:lineRule="auto"/>
+        <w:rPr>
+          <w:rFonts w:ascii="Arial" w:hAnsi="Arial" w:cs="Arial"/>
+          <w:b/>
+          <w:sz w:val="36"/>
+          <w:szCs w:val="36"/>
+          <w:u w:val="single"/>
+          <w:lang w:val="es-AR"/>
+        </w:rPr>
+        <w:sectPr>
+          <w:pgSz w:w="15842" w:h="12242" w:orient="landscape" w:code="122"/>
+          <w:pgMar w:top="1701" w:right="1418" w:bottom="1701" w:left="1418" w:header="708" w:footer="708" w:gutter="0"/>
+          <w:cols w:space="708"/>
+          <w:docGrid w:linePitch="360"/>
+        </w:sectPr>
+      </w:pPr>
+      <w:r>
+        <w:rPr>
+          <w:rFonts w:ascii="Arial" w:hAnsi="Arial" w:cs="Arial"/>
+          <w:b/>
+          <w:sz w:val="28"/>
+          <w:szCs w:val="28"/>
+          <w:lang w:val="es-AR"/>
+        </w:rPr>
+        <w:t xml:space="preserve">     </w:t>
+      </w:r>
+      <w:r>
+        <w:rPr>
+          <w:rFonts w:ascii="Arial" w:hAnsi="Arial" w:cs="Arial"/>
+          <w:b/>
+          <w:sz w:val="28"/>
+          <w:szCs w:val="28"/>
+          <w:lang w:val="es-AR"/>
+        </w:rPr>
+        <w:tab/>
+      </w:r>
+      <w:r>
+        <w:rPr>
+          <w:rFonts w:ascii="Arial" w:hAnsi="Arial" w:cs="Arial"/>
+          <w:b/>
+          <w:sz w:val="28"/>
+          <w:szCs w:val="28"/>
+          <w:lang w:val="es-AR"/>
+        </w:rPr>
+        <w:tab/>
+      </w:r>
+      <w:r>
+        <w:rPr>
+          <w:rFonts w:ascii="Arial" w:hAnsi="Arial" w:cs="Arial"/>
+          <w:b/>
+          <w:sz w:val="28"/>
+          <w:szCs w:val="28"/>
+          <w:lang w:val="es-AR"/>
+        </w:rPr>
+        <w:tab/>
+      </w:r>
+      <w:r>
+        <w:rPr>
+          <w:rFonts w:ascii="Arial" w:hAnsi="Arial" w:cs="Arial"/>
+          <w:b/>
+          <w:sz w:val="28"/>
+          <w:szCs w:val="28"/>
+          <w:lang w:val="es-AR"/>
+        </w:rPr>
+        <w:tab/>
+      </w:r>
+      <w:r>
+        <w:rPr>
+          <w:rFonts w:ascii="Arial" w:hAnsi="Arial" w:cs="Arial"/>
+          <w:b/>
+          <w:sz w:val="28"/>
+          <w:szCs w:val="28"/>
+          <w:lang w:val="es-AR"/>
+        </w:rPr>
+        <w:tab/>
+      </w:r>
+      <w:r>
+        <w:rPr>
+          <w:rFonts w:ascii="Arial" w:hAnsi="Arial" w:cs="Arial"/>
+          <w:b/>
+          <w:sz w:val="28"/>
+          <w:szCs w:val="28"/>
+          <w:lang w:val="es-AR"/>
+        </w:rPr>
+        <w:tab/>
+      </w:r>
+    </w:p>
+    <w:p>
+      <w:pPr>
+        <w:rPr>
+          <w:lang w:val="es-AR"/>
+        </w:rPr>
+        <w:sectPr>
+          <w:pgSz w:w="15842" w:h="12242" w:orient="landscape" w:code="122"/>
+          <w:pgMar w:top="1701" w:right="1418" w:bottom="1701" w:left="1418" w:header="708" w:footer="708" w:gutter="0"/>
+          <w:cols w:space="708"/>
+          <w:docGrid w:linePitch="360"/>
+        </w:sectPr>
+      </w:pPr>
+    </w:p>
+    <w:p>
+      <w:pPr>
+        <w:spacing w:after="0"/>
+        <w:rPr>
+          <w:rFonts w:ascii="Arial" w:hAnsi="Arial" w:cs="Arial"/>
+          <w:sz w:val="28"/>
+          <w:szCs w:val="28"/>
+          <w:lang w:val="es-AR"/>
+        </w:rPr>
+        <w:sectPr>
+          <w:pgSz w:w="15842" w:h="12242" w:orient="landscape" w:code="122"/>
+          <w:pgMar w:top="1701" w:right="1418" w:bottom="1701" w:left="1418" w:header="708" w:footer="708" w:gutter="0"/>
+          <w:cols w:space="708"/>
+          <w:docGrid w:linePitch="360"/>
+        </w:sectPr>
+      </w:pPr>
     </w:p>
     <w:p>
       <w:pPr>
@@ -24444,6 +24711,127 @@
     </w:p>
   </w:footnote>
 </w:footnotes>
+</file>
+
+<file path=word/numbering.xml><?xml version="1.0" encoding="utf-8"?>
+<w:numbering xmlns:wpc="http://schemas.microsoft.com/office/word/2010/wordprocessingCanvas" xmlns:mc="http://schemas.openxmlformats.org/markup-compatibility/2006" xmlns:o="urn:schemas-microsoft-com:office:office" xmlns:r="http://schemas.openxmlformats.org/officeDocument/2006/relationships" xmlns:m="http://schemas.openxmlformats.org/officeDocument/2006/math" xmlns:v="urn:schemas-microsoft-com:vml" xmlns:wp14="http://schemas.microsoft.com/office/word/2010/wordprocessingDrawing" xmlns:wp="http://schemas.openxmlformats.org/drawingml/2006/wordprocessingDrawing" xmlns:w10="urn:schemas-microsoft-com:office:word" xmlns:w="http://schemas.openxmlformats.org/wordprocessingml/2006/main" xmlns:w14="http://schemas.microsoft.com/office/word/2010/wordml" xmlns:wpg="http://schemas.microsoft.com/office/word/2010/wordprocessingGroup" xmlns:wpi="http://schemas.microsoft.com/office/word/2010/wordprocessingInk" xmlns:wne="http://schemas.microsoft.com/office/word/2006/wordml" xmlns:wps="http://schemas.microsoft.com/office/word/2010/wordprocessingShape" mc:Ignorable="w14 wp14">
+  <w:abstractNum w:abstractNumId="0">
+    <w:nsid w:val="71395C81"/>
+    <w:multiLevelType w:val="hybridMultilevel"/>
+    <w:tmpl w:val="EAA4575E"/>
+    <w:lvl w:ilvl="0" w:tplc="04090001">
+      <w:start w:val="1"/>
+      <w:numFmt w:val="bullet"/>
+      <w:lvlText w:val=""/>
+      <w:lvlJc w:val="left"/>
+      <w:pPr>
+        <w:ind w:left="720" w:hanging="360"/>
+      </w:pPr>
+      <w:rPr>
+        <w:rFonts w:ascii="Symbol" w:hAnsi="Symbol" w:hint="default"/>
+      </w:rPr>
+    </w:lvl>
+    <w:lvl w:ilvl="1" w:tplc="04090003" w:tentative="1">
+      <w:start w:val="1"/>
+      <w:numFmt w:val="bullet"/>
+      <w:lvlText w:val="o"/>
+      <w:lvlJc w:val="left"/>
+      <w:pPr>
+        <w:ind w:left="1440" w:hanging="360"/>
+      </w:pPr>
+      <w:rPr>
+        <w:rFonts w:ascii="Courier New" w:hAnsi="Courier New" w:cs="Courier New" w:hint="default"/>
+      </w:rPr>
+    </w:lvl>
+    <w:lvl w:ilvl="2" w:tplc="04090005" w:tentative="1">
+      <w:start w:val="1"/>
+      <w:numFmt w:val="bullet"/>
+      <w:lvlText w:val=""/>
+      <w:lvlJc w:val="left"/>
+      <w:pPr>
+        <w:ind w:left="2160" w:hanging="360"/>
+      </w:pPr>
+      <w:rPr>
+        <w:rFonts w:ascii="Wingdings" w:hAnsi="Wingdings" w:hint="default"/>
+      </w:rPr>
+    </w:lvl>
+    <w:lvl w:ilvl="3" w:tplc="04090001" w:tentative="1">
+      <w:start w:val="1"/>
+      <w:numFmt w:val="bullet"/>
+      <w:lvlText w:val=""/>
+      <w:lvlJc w:val="left"/>
+      <w:pPr>
+        <w:ind w:left="2880" w:hanging="360"/>
+      </w:pPr>
+      <w:rPr>
+        <w:rFonts w:ascii="Symbol" w:hAnsi="Symbol" w:hint="default"/>
+      </w:rPr>
+    </w:lvl>
+    <w:lvl w:ilvl="4" w:tplc="04090003" w:tentative="1">
+      <w:start w:val="1"/>
+      <w:numFmt w:val="bullet"/>
+      <w:lvlText w:val="o"/>
+      <w:lvlJc w:val="left"/>
+      <w:pPr>
+        <w:ind w:left="3600" w:hanging="360"/>
+      </w:pPr>
+      <w:rPr>
+        <w:rFonts w:ascii="Courier New" w:hAnsi="Courier New" w:cs="Courier New" w:hint="default"/>
+      </w:rPr>
+    </w:lvl>
+    <w:lvl w:ilvl="5" w:tplc="04090005" w:tentative="1">
+      <w:start w:val="1"/>
+      <w:numFmt w:val="bullet"/>
+      <w:lvlText w:val=""/>
+      <w:lvlJc w:val="left"/>
+      <w:pPr>
+        <w:ind w:left="4320" w:hanging="360"/>
+      </w:pPr>
+      <w:rPr>
+        <w:rFonts w:ascii="Wingdings" w:hAnsi="Wingdings" w:hint="default"/>
+      </w:rPr>
+    </w:lvl>
+    <w:lvl w:ilvl="6" w:tplc="04090001" w:tentative="1">
+      <w:start w:val="1"/>
+      <w:numFmt w:val="bullet"/>
+      <w:lvlText w:val=""/>
+      <w:lvlJc w:val="left"/>
+      <w:pPr>
+        <w:ind w:left="5040" w:hanging="360"/>
+      </w:pPr>
+      <w:rPr>
+        <w:rFonts w:ascii="Symbol" w:hAnsi="Symbol" w:hint="default"/>
+      </w:rPr>
+    </w:lvl>
+    <w:lvl w:ilvl="7" w:tplc="04090003" w:tentative="1">
+      <w:start w:val="1"/>
+      <w:numFmt w:val="bullet"/>
+      <w:lvlText w:val="o"/>
+      <w:lvlJc w:val="left"/>
+      <w:pPr>
+        <w:ind w:left="5760" w:hanging="360"/>
+      </w:pPr>
+      <w:rPr>
+        <w:rFonts w:ascii="Courier New" w:hAnsi="Courier New" w:cs="Courier New" w:hint="default"/>
+      </w:rPr>
+    </w:lvl>
+    <w:lvl w:ilvl="8" w:tplc="04090005" w:tentative="1">
+      <w:start w:val="1"/>
+      <w:numFmt w:val="bullet"/>
+      <w:lvlText w:val=""/>
+      <w:lvlJc w:val="left"/>
+      <w:pPr>
+        <w:ind w:left="6480" w:hanging="360"/>
+      </w:pPr>
+      <w:rPr>
+        <w:rFonts w:ascii="Wingdings" w:hAnsi="Wingdings" w:hint="default"/>
+      </w:rPr>
+    </w:lvl>
+  </w:abstractNum>
+  <w:num w:numId="1">
+    <w:abstractNumId w:val="0"/>
+  </w:num>
+</w:numbering>
 </file>
 
 <file path=word/styles.xml><?xml version="1.0" encoding="utf-8"?>
@@ -24783,6 +25171,28 @@
       <w:szCs w:val="16"/>
     </w:rPr>
   </w:style>
+  <w:style w:type="character" w:styleId="Hipervnculo">
+    <w:name w:val="Hyperlink"/>
+    <w:basedOn w:val="Fuentedeprrafopredeter"/>
+    <w:uiPriority w:val="99"/>
+    <w:unhideWhenUsed/>
+    <w:rsid w:val="00A375EA"/>
+    <w:rPr>
+      <w:color w:val="CCCC00" w:themeColor="hyperlink"/>
+      <w:u w:val="single"/>
+    </w:rPr>
+  </w:style>
+  <w:style w:type="paragraph" w:styleId="Prrafodelista">
+    <w:name w:val="List Paragraph"/>
+    <w:basedOn w:val="Normal"/>
+    <w:uiPriority w:val="34"/>
+    <w:qFormat/>
+    <w:rsid w:val="00385AE8"/>
+    <w:pPr>
+      <w:ind w:left="720"/>
+      <w:contextualSpacing/>
+    </w:pPr>
+  </w:style>
 </w:styles>
 </file>
 
@@ -25123,6 +25533,28 @@
       <w:szCs w:val="16"/>
     </w:rPr>
   </w:style>
+  <w:style w:type="character" w:styleId="Hipervnculo">
+    <w:name w:val="Hyperlink"/>
+    <w:basedOn w:val="Fuentedeprrafopredeter"/>
+    <w:uiPriority w:val="99"/>
+    <w:unhideWhenUsed/>
+    <w:rsid w:val="00A375EA"/>
+    <w:rPr>
+      <w:color w:val="CCCC00" w:themeColor="hyperlink"/>
+      <w:u w:val="single"/>
+    </w:rPr>
+  </w:style>
+  <w:style w:type="paragraph" w:styleId="Prrafodelista">
+    <w:name w:val="List Paragraph"/>
+    <w:basedOn w:val="Normal"/>
+    <w:uiPriority w:val="34"/>
+    <w:qFormat/>
+    <w:rsid w:val="00385AE8"/>
+    <w:pPr>
+      <w:ind w:left="720"/>
+      <w:contextualSpacing/>
+    </w:pPr>
+  </w:style>
 </w:styles>
 </file>
 
@@ -25416,7 +25848,7 @@
 </file>
 
 <file path=customXml/itemProps1.xml><?xml version="1.0" encoding="utf-8"?>
-<ds:datastoreItem xmlns:ds="http://schemas.openxmlformats.org/officeDocument/2006/customXml" ds:itemID="{06C00B84-8A9E-455C-9C75-7A02E6F3F7C0}">
+<ds:datastoreItem xmlns:ds="http://schemas.openxmlformats.org/officeDocument/2006/customXml" ds:itemID="{681FF6DD-6B56-4E17-80C0-A96752C184F9}">
   <ds:schemaRefs>
     <ds:schemaRef ds:uri="http://schemas.openxmlformats.org/officeDocument/2006/bibliography"/>
   </ds:schemaRefs>

</xml_diff>